<commit_message>
modify abstract (not completed)
</commit_message>
<xml_diff>
--- a/Abstract.docx
+++ b/Abstract.docx
@@ -1,6 +1,6 @@
 
 <file path=word/document.xml><?xml version="1.0" encoding="utf-8"?>
-<w:document xmlns:wpc="http://schemas.microsoft.com/office/word/2010/wordprocessingCanvas" xmlns:cx="http://schemas.microsoft.com/office/drawing/2014/chartex" xmlns:mc="http://schemas.openxmlformats.org/markup-compatibility/2006" xmlns:o="urn:schemas-microsoft-com:office:office" xmlns:r="http://schemas.openxmlformats.org/officeDocument/2006/relationships" xmlns:m="http://schemas.openxmlformats.org/officeDocument/2006/math" xmlns:v="urn:schemas-microsoft-com:vml" xmlns:wp14="http://schemas.microsoft.com/office/word/2010/wordprocessingDrawing" xmlns:wp="http://schemas.openxmlformats.org/drawingml/2006/wordprocessingDrawing" xmlns:w10="urn:schemas-microsoft-com:office:word" xmlns:w="http://schemas.openxmlformats.org/wordprocessingml/2006/main" xmlns:w14="http://schemas.microsoft.com/office/word/2010/wordml" xmlns:w15="http://schemas.microsoft.com/office/word/2012/wordml" xmlns:w16se="http://schemas.microsoft.com/office/word/2015/wordml/symex" xmlns:wpg="http://schemas.microsoft.com/office/word/2010/wordprocessingGroup" xmlns:wpi="http://schemas.microsoft.com/office/word/2010/wordprocessingInk" xmlns:wne="http://schemas.microsoft.com/office/word/2006/wordml" xmlns:wps="http://schemas.microsoft.com/office/word/2010/wordprocessingShape" mc:Ignorable="w14 w15 w16se wp14">
+<w:document xmlns:wpc="http://schemas.microsoft.com/office/word/2010/wordprocessingCanvas" xmlns:mo="http://schemas.microsoft.com/office/mac/office/2008/main" xmlns:mc="http://schemas.openxmlformats.org/markup-compatibility/2006" xmlns:mv="urn:schemas-microsoft-com:mac:vml" xmlns:o="urn:schemas-microsoft-com:office:office" xmlns:r="http://schemas.openxmlformats.org/officeDocument/2006/relationships" xmlns:m="http://schemas.openxmlformats.org/officeDocument/2006/math" xmlns:v="urn:schemas-microsoft-com:vml" xmlns:wp14="http://schemas.microsoft.com/office/word/2010/wordprocessingDrawing" xmlns:wp="http://schemas.openxmlformats.org/drawingml/2006/wordprocessingDrawing" xmlns:w10="urn:schemas-microsoft-com:office:word" xmlns:w="http://schemas.openxmlformats.org/wordprocessingml/2006/main" xmlns:w14="http://schemas.microsoft.com/office/word/2010/wordml" xmlns:w15="http://schemas.microsoft.com/office/word/2012/wordml" xmlns:wpg="http://schemas.microsoft.com/office/word/2010/wordprocessingGroup" xmlns:wpi="http://schemas.microsoft.com/office/word/2010/wordprocessingInk" xmlns:wne="http://schemas.microsoft.com/office/word/2006/wordml" xmlns:wps="http://schemas.microsoft.com/office/word/2010/wordprocessingShape" mc:Ignorable="w14 w15 wp14">
   <w:body>
     <w:p>
       <w:pPr>
@@ -11,34 +11,228 @@
       </w:r>
       <w:r>
         <w:rPr>
+          <w:color w:val="000000" w:themeColor="text1"/>
+        </w:rPr>
+        <w:t>social network, e-commerce and online education</w:t>
+      </w:r>
+      <w:r>
+        <w:t>.</w:t>
+      </w:r>
+      <w:r>
+        <w:rPr>
+          <w:rFonts w:hint="eastAsia"/>
+        </w:rPr>
+        <w:t xml:space="preserve"> </w:t>
+      </w:r>
+      <w:r>
+        <w:rPr>
+          <w:rFonts w:hint="eastAsia"/>
           <w:color w:val="FF0000"/>
         </w:rPr>
-        <w:t>social network, e-commerce and online education</w:t>
-      </w:r>
-      <w:r>
+        <w:t>To process these data</w:t>
+      </w:r>
+      <w:r>
+        <w:rPr>
+          <w:rFonts w:hint="eastAsia"/>
+          <w:color w:val="FF0000"/>
+        </w:rPr>
+        <w:t xml:space="preserve">, there are two </w:t>
+      </w:r>
+      <w:r>
+        <w:rPr>
+          <w:rFonts w:hint="eastAsia"/>
+          <w:color w:val="FF0000"/>
+        </w:rPr>
+        <w:t>branches</w:t>
+      </w:r>
+      <w:r>
+        <w:rPr>
+          <w:rFonts w:hint="eastAsia"/>
+          <w:color w:val="FF0000"/>
+        </w:rPr>
+        <w:t xml:space="preserve"> of </w:t>
+      </w:r>
+      <w:r>
+        <w:rPr>
+          <w:rFonts w:hint="eastAsia"/>
+          <w:color w:val="FF0000"/>
+        </w:rPr>
+        <w:t>development</w:t>
+      </w:r>
+      <w:r>
+        <w:rPr>
+          <w:rFonts w:hint="eastAsia"/>
+          <w:color w:val="FF0000"/>
+        </w:rPr>
         <w:t xml:space="preserve">. </w:t>
       </w:r>
-    </w:p>
-    <w:p>
-      <w:pPr>
-        <w:pStyle w:val="Abstract"/>
-      </w:pPr>
-      <w:r>
-        <w:t>Systems like Pregel and GraphLab are proposed for distributed graph computing. Graph databases like Neo4j and Titan are developed for management of property graph.</w:t>
-      </w:r>
-    </w:p>
-    <w:p>
-      <w:pPr>
-        <w:pStyle w:val="Abstract"/>
-      </w:pPr>
-    </w:p>
-    <w:p>
-      <w:pPr>
-        <w:pStyle w:val="Abstract"/>
-      </w:pPr>
-      <w:r>
-        <w:t xml:space="preserve">The property graph is a directed, labeled graph with multi-edges. Vertices and edges can associate with any number of properties. Since it can represent graph data in most scenarios, the property graph model has numerous applications in industry. </w:t>
-      </w:r>
+      <w:r>
+        <w:rPr>
+          <w:rFonts w:hint="eastAsia"/>
+          <w:color w:val="000000" w:themeColor="text1"/>
+        </w:rPr>
+        <w:t xml:space="preserve">One focus on </w:t>
+      </w:r>
+      <w:r>
+        <w:rPr>
+          <w:rFonts w:hint="eastAsia"/>
+          <w:color w:val="000000" w:themeColor="text1"/>
+        </w:rPr>
+        <w:t xml:space="preserve">computation like PageRank or other BSP algorithms on the whole graph. </w:t>
+      </w:r>
+      <w:r>
+        <w:rPr>
+          <w:rFonts w:hint="eastAsia"/>
+        </w:rPr>
+        <w:t>D</w:t>
+      </w:r>
+      <w:r>
+        <w:t>istributed graph computing</w:t>
+      </w:r>
+      <w:r>
+        <w:t xml:space="preserve"> </w:t>
+      </w:r>
+      <w:r>
+        <w:rPr>
+          <w:rFonts w:hint="eastAsia"/>
+        </w:rPr>
+        <w:t>s</w:t>
+      </w:r>
+      <w:r>
+        <w:t xml:space="preserve">ystems like </w:t>
+      </w:r>
+      <w:proofErr w:type="spellStart"/>
+      <w:r>
+        <w:t>Pregel</w:t>
+      </w:r>
+      <w:proofErr w:type="spellEnd"/>
+      <w:r>
+        <w:t xml:space="preserve"> and </w:t>
+      </w:r>
+      <w:proofErr w:type="spellStart"/>
+      <w:r>
+        <w:t>GraphLab</w:t>
+      </w:r>
+      <w:proofErr w:type="spellEnd"/>
+      <w:r>
+        <w:t xml:space="preserve"> are proposed for</w:t>
+      </w:r>
+      <w:r>
+        <w:rPr>
+          <w:rFonts w:hint="eastAsia"/>
+        </w:rPr>
+        <w:t xml:space="preserve"> this branch</w:t>
+      </w:r>
+      <w:r>
+        <w:t xml:space="preserve">. </w:t>
+      </w:r>
+      <w:r>
+        <w:rPr>
+          <w:rFonts w:hint="eastAsia"/>
+        </w:rPr>
+        <w:t xml:space="preserve">The other </w:t>
+      </w:r>
+      <w:r>
+        <w:rPr>
+          <w:rFonts w:hint="eastAsia"/>
+        </w:rPr>
+        <w:t xml:space="preserve">branch </w:t>
+      </w:r>
+      <w:r>
+        <w:rPr>
+          <w:rFonts w:hint="eastAsia"/>
+        </w:rPr>
+        <w:t xml:space="preserve">focus on </w:t>
+      </w:r>
+      <w:r>
+        <w:rPr>
+          <w:rFonts w:hint="eastAsia"/>
+        </w:rPr>
+        <w:t>management</w:t>
+      </w:r>
+      <w:r>
+        <w:rPr>
+          <w:rFonts w:hint="eastAsia"/>
+        </w:rPr>
+        <w:t xml:space="preserve"> of graph data, providing support like OLTP and </w:t>
+      </w:r>
+      <w:r>
+        <w:rPr>
+          <w:rFonts w:hint="eastAsia"/>
+        </w:rPr>
+        <w:t>XXX</w:t>
+      </w:r>
+      <w:r>
+        <w:rPr>
+          <w:rFonts w:hint="eastAsia"/>
+        </w:rPr>
+        <w:t xml:space="preserve"> query</w:t>
+      </w:r>
+      <w:r>
+        <w:rPr>
+          <w:rFonts w:hint="eastAsia"/>
+        </w:rPr>
+        <w:t xml:space="preserve">. </w:t>
+      </w:r>
+      <w:r>
+        <w:rPr>
+          <w:rFonts w:hint="eastAsia"/>
+        </w:rPr>
+        <w:t>In this branch, g</w:t>
+      </w:r>
+      <w:r>
+        <w:t>raph databases like Neo4j and Titan are developed for management of property graph.</w:t>
+      </w:r>
+    </w:p>
+    <w:p>
+      <w:pPr>
+        <w:pStyle w:val="Abstract"/>
+      </w:pPr>
+    </w:p>
+    <w:p>
+      <w:pPr>
+        <w:pStyle w:val="Abstract"/>
+        <w:rPr>
+          <w:rFonts w:hint="eastAsia"/>
+        </w:rPr>
+      </w:pPr>
+      <w:r>
+        <w:t>The property graph is a directed, labeled graph with multi-edges</w:t>
+      </w:r>
+      <w:r>
+        <w:rPr>
+          <w:rFonts w:hint="eastAsia"/>
+        </w:rPr>
+        <w:t>, i.e., edges with the same source vertex and destination vertex</w:t>
+      </w:r>
+      <w:r>
+        <w:t xml:space="preserve">. Vertices and edges can </w:t>
+      </w:r>
+      <w:r>
+        <w:rPr>
+          <w:rFonts w:hint="eastAsia"/>
+        </w:rPr>
+        <w:t xml:space="preserve">be </w:t>
+      </w:r>
+      <w:r>
+        <w:t>associate</w:t>
+      </w:r>
+      <w:r>
+        <w:rPr>
+          <w:rFonts w:hint="eastAsia"/>
+        </w:rPr>
+        <w:t>d</w:t>
+      </w:r>
+      <w:r>
+        <w:t xml:space="preserve"> with any number of properties. Since it can represent graph data in most scenarios, the property graph model has numerous applications in industry. </w:t>
+      </w:r>
+    </w:p>
+    <w:p>
+      <w:pPr>
+        <w:rPr>
+          <w:rFonts w:hint="eastAsia"/>
+        </w:rPr>
+      </w:pPr>
     </w:p>
     <w:p>
       <w:pPr>
@@ -74,33 +268,96 @@
         <w:t xml:space="preserve"> </w:t>
       </w:r>
     </w:p>
-    <w:p>
-      <w:pPr>
-        <w:rPr>
-          <w:rFonts w:hint="eastAsia"/>
-        </w:rPr>
-      </w:pPr>
-    </w:p>
-    <w:p>
-      <w:pPr>
-        <w:pStyle w:val="Abstract"/>
-      </w:pPr>
-      <w:r>
-        <w:t xml:space="preserve">Titan stores graphs in adjacency list format, where a graph is stored as a collection of vertices with their adjacency lists. Each entry of the adjacency list stores an edge. </w:t>
-      </w:r>
-    </w:p>
-    <w:p>
-      <w:pPr>
-        <w:pStyle w:val="Abstract"/>
-      </w:pPr>
-      <w:r>
-        <w:t xml:space="preserve">When querying about adjacent vertices, Titan has to look through the entire adjacency list of the source vertex, which hurts the performance when the multi-edge set grows explosively. </w:t>
-      </w:r>
-    </w:p>
-    <w:p>
-      <w:pPr>
-        <w:pStyle w:val="Abstract"/>
-      </w:pPr>
+    <w:p/>
+    <w:p>
+      <w:pPr>
+        <w:pStyle w:val="Abstract"/>
+      </w:pPr>
+      <w:r>
+        <w:t>Titan stores graphs in adjacency list format, where a graph is stored as a collection of vertices with their adjacency lists. Each entry of the adjacency list stores an edge</w:t>
+      </w:r>
+      <w:r>
+        <w:rPr>
+          <w:rFonts w:hint="eastAsia"/>
+        </w:rPr>
+        <w:t xml:space="preserve"> or a vertex property</w:t>
+      </w:r>
+      <w:r>
+        <w:t xml:space="preserve">. </w:t>
+      </w:r>
+    </w:p>
+    <w:p>
+      <w:pPr>
+        <w:pStyle w:val="Abstract"/>
+      </w:pPr>
+      <w:r>
+        <w:t xml:space="preserve">When querying about adjacent vertices, Titan has to look through the entire adjacency list of the source vertex, </w:t>
+      </w:r>
+      <w:r>
+        <w:rPr>
+          <w:rFonts w:hint="eastAsia"/>
+        </w:rPr>
+        <w:t xml:space="preserve">(this cost </w:t>
+      </w:r>
+      <w:proofErr w:type="spellStart"/>
+      <w:r>
+        <w:rPr>
+          <w:rFonts w:hint="eastAsia"/>
+          <w:color w:val="FF0000"/>
+        </w:rPr>
+        <w:t>can not</w:t>
+      </w:r>
+      <w:proofErr w:type="spellEnd"/>
+      <w:r>
+        <w:rPr>
+          <w:rFonts w:hint="eastAsia"/>
+          <w:color w:val="FF0000"/>
+        </w:rPr>
+        <w:t xml:space="preserve"> be ignored</w:t>
+      </w:r>
+      <w:r>
+        <w:rPr>
+          <w:rFonts w:hint="eastAsia"/>
+        </w:rPr>
+        <w:t xml:space="preserve"> </w:t>
+      </w:r>
+      <w:r>
+        <w:rPr>
+          <w:rFonts w:hint="eastAsia"/>
+        </w:rPr>
+        <w:t xml:space="preserve">when multi-edge set grows explosively) </w:t>
+      </w:r>
+      <w:r>
+        <w:t xml:space="preserve">which hurts the performance when the multi-edge set grows explosively. </w:t>
+      </w:r>
+    </w:p>
+    <w:p>
+      <w:pPr>
+        <w:pStyle w:val="Abstract"/>
+      </w:pPr>
+      <w:r>
+        <w:rPr>
+          <w:rFonts w:hint="eastAsia"/>
+        </w:rPr>
+        <w:t>(separate graph data into three part: vertex data and edge data, graph structure?)</w:t>
+      </w:r>
+    </w:p>
+    <w:p>
+      <w:pPr>
+        <w:pStyle w:val="Abstract"/>
+      </w:pPr>
+      <w:r>
+        <w:rPr>
+          <w:rFonts w:hint="eastAsia"/>
+        </w:rPr>
+        <w:t>HybriG</w:t>
+      </w:r>
+      <w:r>
+        <w:rPr>
+          <w:rFonts w:hint="eastAsia"/>
+        </w:rPr>
+        <w:t xml:space="preserve"> implements property graph model as well base on Titan and HBase, one of the storage engine of Titan. </w:t>
+      </w:r>
       <w:r>
         <w:t xml:space="preserve">HybriG stores the vertex data and graph structure in Titan, the edge data in HBase, respectively. </w:t>
       </w:r>
@@ -108,9 +365,27 @@
     <w:p>
       <w:pPr>
         <w:pStyle w:val="Abstract"/>
-      </w:pPr>
-      <w:r>
-        <w:t xml:space="preserve">HybriG keeps a concise adjacency list about the graph structure, which helps to gain an order of magnitude improvement in </w:t>
+        <w:rPr>
+          <w:rFonts w:hint="eastAsia"/>
+        </w:rPr>
+      </w:pPr>
+      <w:r>
+        <w:rPr>
+          <w:rFonts w:hint="eastAsia"/>
+        </w:rPr>
+        <w:t xml:space="preserve">This helps </w:t>
+      </w:r>
+      <w:r>
+        <w:t xml:space="preserve">HybriG </w:t>
+      </w:r>
+      <w:r>
+        <w:rPr>
+          <w:rFonts w:hint="eastAsia"/>
+        </w:rPr>
+        <w:t xml:space="preserve">to </w:t>
+      </w:r>
+      <w:r>
+        <w:t xml:space="preserve">keep a concise adjacency list about the graph structure, which helps to gain an order of magnitude improvement in </w:t>
       </w:r>
       <w:r>
         <w:t xml:space="preserve">execution of </w:t>
@@ -118,18 +393,79 @@
       <w:r>
         <w:t xml:space="preserve">adjacent vertices based queries and batch loading of edge set. </w:t>
       </w:r>
-    </w:p>
-    <w:p>
-      <w:pPr>
-        <w:pStyle w:val="Abstract"/>
-      </w:pPr>
-    </w:p>
-    <w:p>
-      <w:pPr>
-        <w:pStyle w:val="Abstract"/>
-      </w:pPr>
-      <w:r>
-        <w:t xml:space="preserve">In this article, we introduce how HybriG implements its storage layer upon Titan and HBase, and how HybriG transforms graph operations into Titan and HBase APIs. </w:t>
+      <w:r>
+        <w:rPr>
+          <w:rFonts w:hint="eastAsia"/>
+        </w:rPr>
+        <w:t xml:space="preserve">The </w:t>
+      </w:r>
+      <w:r>
+        <w:rPr>
+          <w:color w:val="FF0000"/>
+        </w:rPr>
+        <w:t>scarify</w:t>
+      </w:r>
+      <w:r>
+        <w:rPr>
+          <w:rFonts w:hint="eastAsia"/>
+          <w:color w:val="FF0000"/>
+        </w:rPr>
+        <w:t xml:space="preserve"> </w:t>
+      </w:r>
+      <w:r>
+        <w:rPr>
+          <w:rFonts w:hint="eastAsia"/>
+        </w:rPr>
+        <w:t xml:space="preserve">of this separation is that we should </w:t>
+      </w:r>
+      <w:r>
+        <w:t>guarantee</w:t>
+      </w:r>
+      <w:r>
+        <w:rPr>
+          <w:rFonts w:hint="eastAsia"/>
+        </w:rPr>
+        <w:t xml:space="preserve"> the data consistence between Titan and HBase.</w:t>
+      </w:r>
+      <w:bookmarkStart w:id="0" w:name="_GoBack"/>
+      <w:bookmarkEnd w:id="0"/>
+    </w:p>
+    <w:p>
+      <w:pPr>
+        <w:pStyle w:val="Abstract"/>
+      </w:pPr>
+    </w:p>
+    <w:p>
+      <w:pPr>
+        <w:pStyle w:val="Abstract"/>
+      </w:pPr>
+      <w:r>
+        <w:t>In this article, we introduce how HybriG implements its storage layer upon Titan and HBase</w:t>
+      </w:r>
+      <w:r>
+        <w:rPr>
+          <w:color w:val="FF0000"/>
+        </w:rPr>
+        <w:t>, and how HybriG transforms graph operations into Titan and HBase APIs</w:t>
+      </w:r>
+      <w:r>
+        <w:t>.</w:t>
+      </w:r>
+      <w:r>
+        <w:rPr>
+          <w:rFonts w:hint="eastAsia"/>
+        </w:rPr>
+        <w:t xml:space="preserve"> </w:t>
+      </w:r>
+      <w:r>
+        <w:rPr>
+          <w:rFonts w:hint="eastAsia"/>
+          <w:color w:val="FF0000"/>
+        </w:rPr>
+        <w:t>(duplicated)</w:t>
+      </w:r>
+      <w:r>
+        <w:t xml:space="preserve"> </w:t>
       </w:r>
     </w:p>
     <w:p>
@@ -148,7 +484,29 @@
         <w:pStyle w:val="Abstract"/>
       </w:pPr>
       <w:r>
-        <w:t xml:space="preserve">Furthermore, we introduce the implementation of data consistency between Titan and HBase. </w:t>
+        <w:t xml:space="preserve">Furthermore, </w:t>
+      </w:r>
+      <w:r>
+        <w:rPr>
+          <w:rFonts w:hint="eastAsia"/>
+        </w:rPr>
+        <w:t>(</w:t>
+      </w:r>
+      <w:r>
+        <w:rPr>
+          <w:rFonts w:hint="eastAsia"/>
+          <w:color w:val="FF0000"/>
+        </w:rPr>
+        <w:t>introduce consistency problem</w:t>
+      </w:r>
+      <w:r>
+        <w:rPr>
+          <w:rFonts w:hint="eastAsia"/>
+        </w:rPr>
+        <w:t xml:space="preserve">). </w:t>
+      </w:r>
+      <w:r>
+        <w:t xml:space="preserve">we introduce the implementation of data consistency between Titan and HBase. </w:t>
       </w:r>
     </w:p>
     <w:p>
@@ -161,12 +519,36 @@
         </w:rPr>
       </w:pPr>
       <w:r>
-        <w:t>Extensive experiments have been conducted to show the outstanding performance of HybriG.</w:t>
-      </w:r>
-      <w:bookmarkStart w:id="0" w:name="_GoBack"/>
-      <w:bookmarkEnd w:id="0"/>
-    </w:p>
-    <w:p/>
+        <w:rPr>
+          <w:color w:val="FF0000"/>
+        </w:rPr>
+        <w:t xml:space="preserve">Extensive experiments </w:t>
+      </w:r>
+      <w:r>
+        <w:t>have been conducted to show the outstanding performance of HybriG.</w:t>
+      </w:r>
+    </w:p>
+    <w:p>
+      <w:pPr>
+        <w:rPr>
+          <w:rFonts w:hint="eastAsia"/>
+        </w:rPr>
+      </w:pPr>
+    </w:p>
+    <w:p>
+      <w:pPr>
+        <w:rPr>
+          <w:rFonts w:hint="eastAsia"/>
+        </w:rPr>
+      </w:pPr>
+    </w:p>
+    <w:p>
+      <w:pPr>
+        <w:rPr>
+          <w:rFonts w:hint="eastAsia"/>
+        </w:rPr>
+      </w:pPr>
+    </w:p>
     <w:sectPr>
       <w:pgSz w:w="11906" w:h="16838"/>
       <w:pgMar w:top="1440" w:right="1800" w:bottom="1440" w:left="1800" w:header="851" w:footer="992" w:gutter="0"/>
@@ -178,7 +560,7 @@
 </file>
 
 <file path=word/endnotes.xml><?xml version="1.0" encoding="utf-8"?>
-<w:endnotes xmlns:wpc="http://schemas.microsoft.com/office/word/2010/wordprocessingCanvas" xmlns:cx="http://schemas.microsoft.com/office/drawing/2014/chartex" xmlns:mc="http://schemas.openxmlformats.org/markup-compatibility/2006" xmlns:o="urn:schemas-microsoft-com:office:office" xmlns:r="http://schemas.openxmlformats.org/officeDocument/2006/relationships" xmlns:m="http://schemas.openxmlformats.org/officeDocument/2006/math" xmlns:v="urn:schemas-microsoft-com:vml" xmlns:wp14="http://schemas.microsoft.com/office/word/2010/wordprocessingDrawing" xmlns:wp="http://schemas.openxmlformats.org/drawingml/2006/wordprocessingDrawing" xmlns:w10="urn:schemas-microsoft-com:office:word" xmlns:w="http://schemas.openxmlformats.org/wordprocessingml/2006/main" xmlns:w14="http://schemas.microsoft.com/office/word/2010/wordml" xmlns:w15="http://schemas.microsoft.com/office/word/2012/wordml" xmlns:w16se="http://schemas.microsoft.com/office/word/2015/wordml/symex" xmlns:wpg="http://schemas.microsoft.com/office/word/2010/wordprocessingGroup" xmlns:wpi="http://schemas.microsoft.com/office/word/2010/wordprocessingInk" xmlns:wne="http://schemas.microsoft.com/office/word/2006/wordml" xmlns:wps="http://schemas.microsoft.com/office/word/2010/wordprocessingShape" mc:Ignorable="w14 w15 w16se wp14">
+<w:endnotes xmlns:wpc="http://schemas.microsoft.com/office/word/2010/wordprocessingCanvas" xmlns:mo="http://schemas.microsoft.com/office/mac/office/2008/main" xmlns:mc="http://schemas.openxmlformats.org/markup-compatibility/2006" xmlns:mv="urn:schemas-microsoft-com:mac:vml" xmlns:o="urn:schemas-microsoft-com:office:office" xmlns:r="http://schemas.openxmlformats.org/officeDocument/2006/relationships" xmlns:m="http://schemas.openxmlformats.org/officeDocument/2006/math" xmlns:v="urn:schemas-microsoft-com:vml" xmlns:wp14="http://schemas.microsoft.com/office/word/2010/wordprocessingDrawing" xmlns:wp="http://schemas.openxmlformats.org/drawingml/2006/wordprocessingDrawing" xmlns:w10="urn:schemas-microsoft-com:office:word" xmlns:w="http://schemas.openxmlformats.org/wordprocessingml/2006/main" xmlns:w14="http://schemas.microsoft.com/office/word/2010/wordml" xmlns:w15="http://schemas.microsoft.com/office/word/2012/wordml" xmlns:wpg="http://schemas.microsoft.com/office/word/2010/wordprocessingGroup" xmlns:wpi="http://schemas.microsoft.com/office/word/2010/wordprocessingInk" xmlns:wne="http://schemas.microsoft.com/office/word/2006/wordml" xmlns:wps="http://schemas.microsoft.com/office/word/2010/wordprocessingShape" mc:Ignorable="w14 w15 wp14">
   <w:endnote w:type="separator" w:id="-1">
     <w:p>
       <w:r>
@@ -197,7 +579,7 @@
 </file>
 
 <file path=word/footnotes.xml><?xml version="1.0" encoding="utf-8"?>
-<w:footnotes xmlns:wpc="http://schemas.microsoft.com/office/word/2010/wordprocessingCanvas" xmlns:cx="http://schemas.microsoft.com/office/drawing/2014/chartex" xmlns:mc="http://schemas.openxmlformats.org/markup-compatibility/2006" xmlns:o="urn:schemas-microsoft-com:office:office" xmlns:r="http://schemas.openxmlformats.org/officeDocument/2006/relationships" xmlns:m="http://schemas.openxmlformats.org/officeDocument/2006/math" xmlns:v="urn:schemas-microsoft-com:vml" xmlns:wp14="http://schemas.microsoft.com/office/word/2010/wordprocessingDrawing" xmlns:wp="http://schemas.openxmlformats.org/drawingml/2006/wordprocessingDrawing" xmlns:w10="urn:schemas-microsoft-com:office:word" xmlns:w="http://schemas.openxmlformats.org/wordprocessingml/2006/main" xmlns:w14="http://schemas.microsoft.com/office/word/2010/wordml" xmlns:w15="http://schemas.microsoft.com/office/word/2012/wordml" xmlns:w16se="http://schemas.microsoft.com/office/word/2015/wordml/symex" xmlns:wpg="http://schemas.microsoft.com/office/word/2010/wordprocessingGroup" xmlns:wpi="http://schemas.microsoft.com/office/word/2010/wordprocessingInk" xmlns:wne="http://schemas.microsoft.com/office/word/2006/wordml" xmlns:wps="http://schemas.microsoft.com/office/word/2010/wordprocessingShape" mc:Ignorable="w14 w15 w16se wp14">
+<w:footnotes xmlns:wpc="http://schemas.microsoft.com/office/word/2010/wordprocessingCanvas" xmlns:mo="http://schemas.microsoft.com/office/mac/office/2008/main" xmlns:mc="http://schemas.openxmlformats.org/markup-compatibility/2006" xmlns:mv="urn:schemas-microsoft-com:mac:vml" xmlns:o="urn:schemas-microsoft-com:office:office" xmlns:r="http://schemas.openxmlformats.org/officeDocument/2006/relationships" xmlns:m="http://schemas.openxmlformats.org/officeDocument/2006/math" xmlns:v="urn:schemas-microsoft-com:vml" xmlns:wp14="http://schemas.microsoft.com/office/word/2010/wordprocessingDrawing" xmlns:wp="http://schemas.openxmlformats.org/drawingml/2006/wordprocessingDrawing" xmlns:w10="urn:schemas-microsoft-com:office:word" xmlns:w="http://schemas.openxmlformats.org/wordprocessingml/2006/main" xmlns:w14="http://schemas.microsoft.com/office/word/2010/wordml" xmlns:w15="http://schemas.microsoft.com/office/word/2012/wordml" xmlns:wpg="http://schemas.microsoft.com/office/word/2010/wordprocessingGroup" xmlns:wpi="http://schemas.microsoft.com/office/word/2010/wordprocessingInk" xmlns:wne="http://schemas.microsoft.com/office/word/2006/wordml" xmlns:wps="http://schemas.microsoft.com/office/word/2010/wordprocessingShape" mc:Ignorable="w14 w15 wp14">
   <w:footnote w:type="separator" w:id="-1">
     <w:p>
       <w:r>
@@ -216,7 +598,7 @@
 </file>
 
 <file path=word/styles.xml><?xml version="1.0" encoding="utf-8"?>
-<w:styles xmlns:mc="http://schemas.openxmlformats.org/markup-compatibility/2006" xmlns:r="http://schemas.openxmlformats.org/officeDocument/2006/relationships" xmlns:w="http://schemas.openxmlformats.org/wordprocessingml/2006/main" xmlns:w14="http://schemas.microsoft.com/office/word/2010/wordml" xmlns:w15="http://schemas.microsoft.com/office/word/2012/wordml" xmlns:w16se="http://schemas.microsoft.com/office/word/2015/wordml/symex" mc:Ignorable="w14 w15 w16se">
+<w:styles xmlns:mc="http://schemas.openxmlformats.org/markup-compatibility/2006" xmlns:r="http://schemas.openxmlformats.org/officeDocument/2006/relationships" xmlns:w="http://schemas.openxmlformats.org/wordprocessingml/2006/main" xmlns:w14="http://schemas.microsoft.com/office/word/2010/wordml" xmlns:w15="http://schemas.microsoft.com/office/word/2012/wordml" mc:Ignorable="w14 w15">
   <w:docDefaults>
     <w:rPrDefault>
       <w:rPr>
@@ -229,7 +611,7 @@
     </w:rPrDefault>
     <w:pPrDefault/>
   </w:docDefaults>
-  <w:latentStyles w:defLockedState="0" w:defUIPriority="99" w:defSemiHidden="0" w:defUnhideWhenUsed="0" w:defQFormat="0" w:count="371">
+  <w:latentStyles w:defLockedState="0" w:defUIPriority="99" w:defSemiHidden="0" w:defUnhideWhenUsed="0" w:defQFormat="0" w:count="382">
     <w:lsdException w:name="Normal" w:uiPriority="0" w:qFormat="1"/>
     <w:lsdException w:name="heading 1" w:uiPriority="9" w:qFormat="1"/>
     <w:lsdException w:name="heading 2" w:semiHidden="1" w:uiPriority="9" w:unhideWhenUsed="1" w:qFormat="1"/>
@@ -601,8 +983,10 @@
     <w:lsdException w:name="List Table 5 Dark Accent 6" w:uiPriority="50"/>
     <w:lsdException w:name="List Table 6 Colorful Accent 6" w:uiPriority="51"/>
     <w:lsdException w:name="List Table 7 Colorful Accent 6" w:uiPriority="52"/>
+    <w:lsdException w:name="Mention" w:semiHidden="1" w:unhideWhenUsed="1"/>
+    <w:lsdException w:name="Smart Hyperlink" w:semiHidden="1" w:unhideWhenUsed="1"/>
   </w:latentStyles>
-  <w:style w:type="paragraph" w:default="1" w:styleId="a">
+  <w:style w:type="paragraph" w:default="1" w:styleId="Normal">
     <w:name w:val="Normal"/>
     <w:qFormat/>
     <w:pPr>
@@ -610,13 +994,13 @@
       <w:jc w:val="both"/>
     </w:pPr>
   </w:style>
-  <w:style w:type="character" w:default="1" w:styleId="a0">
+  <w:style w:type="character" w:default="1" w:styleId="DefaultParagraphFont">
     <w:name w:val="Default Paragraph Font"/>
     <w:uiPriority w:val="1"/>
     <w:semiHidden/>
     <w:unhideWhenUsed/>
   </w:style>
-  <w:style w:type="table" w:default="1" w:styleId="a1">
+  <w:style w:type="table" w:default="1" w:styleId="TableNormal">
     <w:name w:val="Normal Table"/>
     <w:uiPriority w:val="99"/>
     <w:semiHidden/>
@@ -631,16 +1015,16 @@
       </w:tblCellMar>
     </w:tblPr>
   </w:style>
-  <w:style w:type="numbering" w:default="1" w:styleId="a2">
+  <w:style w:type="numbering" w:default="1" w:styleId="NoList">
     <w:name w:val="No List"/>
     <w:uiPriority w:val="99"/>
     <w:semiHidden/>
     <w:unhideWhenUsed/>
   </w:style>
-  <w:style w:type="paragraph" w:styleId="a3">
+  <w:style w:type="paragraph" w:styleId="Header">
     <w:name w:val="header"/>
-    <w:basedOn w:val="a"/>
-    <w:link w:val="a4"/>
+    <w:basedOn w:val="Normal"/>
+    <w:link w:val="HeaderChar"/>
     <w:uiPriority w:val="99"/>
     <w:unhideWhenUsed/>
     <w:rsid w:val="003122E6"/>
@@ -660,10 +1044,10 @@
       <w:szCs w:val="18"/>
     </w:rPr>
   </w:style>
-  <w:style w:type="character" w:customStyle="1" w:styleId="a4">
-    <w:name w:val="页眉 字符"/>
-    <w:basedOn w:val="a0"/>
-    <w:link w:val="a3"/>
+  <w:style w:type="character" w:customStyle="1" w:styleId="HeaderChar">
+    <w:name w:val="Header Char"/>
+    <w:basedOn w:val="DefaultParagraphFont"/>
+    <w:link w:val="Header"/>
     <w:uiPriority w:val="99"/>
     <w:rsid w:val="003122E6"/>
     <w:rPr>
@@ -671,10 +1055,10 @@
       <w:szCs w:val="18"/>
     </w:rPr>
   </w:style>
-  <w:style w:type="paragraph" w:styleId="a5">
+  <w:style w:type="paragraph" w:styleId="Footer">
     <w:name w:val="footer"/>
-    <w:basedOn w:val="a"/>
-    <w:link w:val="a6"/>
+    <w:basedOn w:val="Normal"/>
+    <w:link w:val="FooterChar"/>
     <w:uiPriority w:val="99"/>
     <w:unhideWhenUsed/>
     <w:rsid w:val="003122E6"/>
@@ -691,10 +1075,10 @@
       <w:szCs w:val="18"/>
     </w:rPr>
   </w:style>
-  <w:style w:type="character" w:customStyle="1" w:styleId="a6">
-    <w:name w:val="页脚 字符"/>
-    <w:basedOn w:val="a0"/>
-    <w:link w:val="a5"/>
+  <w:style w:type="character" w:customStyle="1" w:styleId="FooterChar">
+    <w:name w:val="Footer Char"/>
+    <w:basedOn w:val="DefaultParagraphFont"/>
+    <w:link w:val="Footer"/>
     <w:uiPriority w:val="99"/>
     <w:rsid w:val="003122E6"/>
     <w:rPr>
@@ -704,7 +1088,7 @@
   </w:style>
   <w:style w:type="paragraph" w:customStyle="1" w:styleId="Abstract">
     <w:name w:val="Abstract"/>
-    <w:next w:val="a"/>
+    <w:next w:val="Normal"/>
     <w:link w:val="AbstractChar"/>
     <w:rsid w:val="003122E6"/>
     <w:pPr>

</xml_diff>

<commit_message>
extending abstract to 500 words
</commit_message>
<xml_diff>
--- a/Abstract.docx
+++ b/Abstract.docx
@@ -5,361 +5,807 @@
     <w:p>
       <w:pPr>
         <w:pStyle w:val="Abstract"/>
+        <w:rPr>
+          <w:color w:val="000000" w:themeColor="text1"/>
+          <w:szCs w:val="18"/>
+        </w:rPr>
       </w:pPr>
       <w:r>
+        <w:rPr>
+          <w:szCs w:val="18"/>
+        </w:rPr>
         <w:t xml:space="preserve">The past decades have witnessed the massive growth of Internet. Vast amount of graph data was produced by the boom of </w:t>
       </w:r>
       <w:r>
         <w:rPr>
           <w:color w:val="000000" w:themeColor="text1"/>
+          <w:szCs w:val="18"/>
         </w:rPr>
         <w:t>social network, e-commerce and online education</w:t>
       </w:r>
       <w:r>
+        <w:rPr>
+          <w:szCs w:val="18"/>
+        </w:rPr>
         <w:t>.</w:t>
       </w:r>
       <w:r>
         <w:rPr>
           <w:rFonts w:hint="eastAsia"/>
+          <w:szCs w:val="18"/>
         </w:rPr>
         <w:t xml:space="preserve"> </w:t>
       </w:r>
       <w:r>
         <w:rPr>
           <w:rFonts w:hint="eastAsia"/>
+          <w:szCs w:val="18"/>
+        </w:rPr>
+        <w:t xml:space="preserve">To analyze and manage graph data, </w:t>
+      </w:r>
+      <w:r>
+        <w:rPr>
+          <w:rFonts w:hint="eastAsia"/>
+          <w:color w:val="000000" w:themeColor="text1"/>
+          <w:szCs w:val="18"/>
+        </w:rPr>
+        <w:t>t</w:t>
+      </w:r>
+      <w:r>
+        <w:rPr>
+          <w:rFonts w:hint="eastAsia"/>
+          <w:color w:val="000000" w:themeColor="text1"/>
+          <w:szCs w:val="18"/>
+        </w:rPr>
+        <w:t xml:space="preserve">here are two </w:t>
+      </w:r>
+      <w:r>
+        <w:rPr>
+          <w:rFonts w:hint="eastAsia"/>
+          <w:color w:val="000000" w:themeColor="text1"/>
+          <w:szCs w:val="18"/>
+        </w:rPr>
+        <w:t>branches</w:t>
+      </w:r>
+      <w:r>
+        <w:rPr>
+          <w:rFonts w:hint="eastAsia"/>
+          <w:color w:val="000000" w:themeColor="text1"/>
+          <w:szCs w:val="18"/>
+        </w:rPr>
+        <w:t xml:space="preserve"> of </w:t>
+      </w:r>
+      <w:r>
+        <w:rPr>
+          <w:rFonts w:hint="eastAsia"/>
+          <w:color w:val="000000" w:themeColor="text1"/>
+          <w:szCs w:val="18"/>
+        </w:rPr>
+        <w:t>development</w:t>
+      </w:r>
+      <w:r>
+        <w:rPr>
+          <w:rFonts w:hint="eastAsia"/>
+          <w:color w:val="000000" w:themeColor="text1"/>
+          <w:szCs w:val="18"/>
+        </w:rPr>
+        <w:t>.</w:t>
+      </w:r>
+      <w:r>
+        <w:rPr>
+          <w:rFonts w:hint="eastAsia"/>
           <w:color w:val="FF0000"/>
-        </w:rPr>
-        <w:t>To process these data</w:t>
-      </w:r>
-      <w:r>
-        <w:rPr>
-          <w:rFonts w:hint="eastAsia"/>
-          <w:color w:val="FF0000"/>
-        </w:rPr>
-        <w:t xml:space="preserve">, there are two </w:t>
-      </w:r>
-      <w:r>
-        <w:rPr>
-          <w:rFonts w:hint="eastAsia"/>
-          <w:color w:val="FF0000"/>
-        </w:rPr>
-        <w:t>branches</w:t>
-      </w:r>
-      <w:r>
-        <w:rPr>
-          <w:rFonts w:hint="eastAsia"/>
-          <w:color w:val="FF0000"/>
-        </w:rPr>
-        <w:t xml:space="preserve"> of </w:t>
-      </w:r>
-      <w:r>
-        <w:rPr>
-          <w:rFonts w:hint="eastAsia"/>
-          <w:color w:val="FF0000"/>
-        </w:rPr>
-        <w:t>development</w:t>
-      </w:r>
-      <w:r>
-        <w:rPr>
-          <w:rFonts w:hint="eastAsia"/>
-          <w:color w:val="FF0000"/>
+          <w:szCs w:val="18"/>
+        </w:rPr>
+        <w:t xml:space="preserve"> </w:t>
+      </w:r>
+      <w:r>
+        <w:rPr>
+          <w:rFonts w:hint="eastAsia"/>
+          <w:color w:val="000000" w:themeColor="text1"/>
+          <w:szCs w:val="18"/>
+        </w:rPr>
+        <w:t xml:space="preserve">One focus on </w:t>
+      </w:r>
+      <w:r>
+        <w:rPr>
+          <w:rFonts w:hint="eastAsia"/>
+          <w:color w:val="000000" w:themeColor="text1"/>
+          <w:szCs w:val="18"/>
+        </w:rPr>
+        <w:t xml:space="preserve">distributed graph </w:t>
+      </w:r>
+      <w:r>
+        <w:rPr>
+          <w:rFonts w:hint="eastAsia"/>
+          <w:color w:val="000000" w:themeColor="text1"/>
+          <w:szCs w:val="18"/>
+        </w:rPr>
+        <w:t>computing</w:t>
+      </w:r>
+      <w:r>
+        <w:rPr>
+          <w:rFonts w:hint="eastAsia"/>
+          <w:color w:val="000000" w:themeColor="text1"/>
+          <w:szCs w:val="18"/>
+        </w:rPr>
+        <w:t xml:space="preserve">. Solving problems like PageRank or other </w:t>
+      </w:r>
+      <w:r>
+        <w:rPr>
+          <w:rFonts w:hint="eastAsia"/>
+          <w:color w:val="000000" w:themeColor="text1"/>
+          <w:szCs w:val="18"/>
+        </w:rPr>
+        <w:t xml:space="preserve">algorithms </w:t>
+      </w:r>
+      <w:r>
+        <w:rPr>
+          <w:rFonts w:hint="eastAsia"/>
+          <w:color w:val="000000" w:themeColor="text1"/>
+          <w:szCs w:val="18"/>
+        </w:rPr>
+        <w:t xml:space="preserve">that </w:t>
+      </w:r>
+      <w:r>
+        <w:rPr>
+          <w:rFonts w:hint="eastAsia"/>
+          <w:color w:val="000000" w:themeColor="text1"/>
+          <w:szCs w:val="18"/>
+        </w:rPr>
+        <w:t xml:space="preserve">fit into </w:t>
+      </w:r>
+      <w:r>
+        <w:rPr>
+          <w:rFonts w:hint="eastAsia"/>
+          <w:color w:val="000000" w:themeColor="text1"/>
+          <w:szCs w:val="18"/>
+        </w:rPr>
+        <w:t xml:space="preserve">the </w:t>
+      </w:r>
+      <w:r>
+        <w:rPr>
+          <w:color w:val="000000" w:themeColor="text1"/>
+          <w:szCs w:val="18"/>
+        </w:rPr>
+        <w:t>Bulk Synchronous Parallel</w:t>
+      </w:r>
+      <w:r>
+        <w:rPr>
+          <w:rFonts w:hint="eastAsia"/>
+          <w:color w:val="000000" w:themeColor="text1"/>
+          <w:szCs w:val="18"/>
+        </w:rPr>
+        <w:t xml:space="preserve"> </w:t>
+      </w:r>
+      <w:r>
+        <w:rPr>
+          <w:rFonts w:hint="eastAsia"/>
+          <w:color w:val="000000" w:themeColor="text1"/>
+          <w:szCs w:val="18"/>
+        </w:rPr>
+        <w:t>(</w:t>
+      </w:r>
+      <w:r>
+        <w:rPr>
+          <w:rFonts w:hint="eastAsia"/>
+          <w:color w:val="000000" w:themeColor="text1"/>
+          <w:szCs w:val="18"/>
+        </w:rPr>
+        <w:t>BSP</w:t>
+      </w:r>
+      <w:r>
+        <w:rPr>
+          <w:rFonts w:hint="eastAsia"/>
+          <w:color w:val="000000" w:themeColor="text1"/>
+          <w:szCs w:val="18"/>
+        </w:rPr>
+        <w:t>)</w:t>
+      </w:r>
+      <w:r>
+        <w:rPr>
+          <w:rFonts w:hint="eastAsia"/>
+          <w:color w:val="000000" w:themeColor="text1"/>
+          <w:szCs w:val="18"/>
+        </w:rPr>
+        <w:t xml:space="preserve"> model</w:t>
+      </w:r>
+      <w:r>
+        <w:rPr>
+          <w:rFonts w:hint="eastAsia"/>
+          <w:color w:val="000000" w:themeColor="text1"/>
+          <w:szCs w:val="18"/>
+        </w:rPr>
+        <w:t>. S</w:t>
+      </w:r>
+      <w:r>
+        <w:rPr>
+          <w:szCs w:val="18"/>
+        </w:rPr>
+        <w:t xml:space="preserve">ystems like </w:t>
+      </w:r>
+      <w:proofErr w:type="spellStart"/>
+      <w:r>
+        <w:rPr>
+          <w:szCs w:val="18"/>
+        </w:rPr>
+        <w:t>Pregel</w:t>
+      </w:r>
+      <w:proofErr w:type="spellEnd"/>
+      <w:r>
+        <w:rPr>
+          <w:szCs w:val="18"/>
+        </w:rPr>
+        <w:t xml:space="preserve"> and </w:t>
+      </w:r>
+      <w:proofErr w:type="spellStart"/>
+      <w:r>
+        <w:rPr>
+          <w:szCs w:val="18"/>
+        </w:rPr>
+        <w:t>GraphLab</w:t>
+      </w:r>
+      <w:proofErr w:type="spellEnd"/>
+      <w:r>
+        <w:rPr>
+          <w:szCs w:val="18"/>
+        </w:rPr>
+        <w:t xml:space="preserve"> are proposed for</w:t>
+      </w:r>
+      <w:r>
+        <w:rPr>
+          <w:rFonts w:hint="eastAsia"/>
+          <w:szCs w:val="18"/>
+        </w:rPr>
+        <w:t xml:space="preserve"> this branch</w:t>
+      </w:r>
+      <w:r>
+        <w:rPr>
+          <w:szCs w:val="18"/>
         </w:rPr>
         <w:t xml:space="preserve">. </w:t>
       </w:r>
       <w:r>
         <w:rPr>
           <w:rFonts w:hint="eastAsia"/>
-          <w:color w:val="000000" w:themeColor="text1"/>
-        </w:rPr>
-        <w:t xml:space="preserve">One focus on </w:t>
-      </w:r>
-      <w:r>
-        <w:rPr>
-          <w:rFonts w:hint="eastAsia"/>
-          <w:color w:val="000000" w:themeColor="text1"/>
-        </w:rPr>
-        <w:t xml:space="preserve">computation like PageRank or other BSP algorithms on the whole graph. </w:t>
-      </w:r>
-      <w:r>
-        <w:rPr>
-          <w:rFonts w:hint="eastAsia"/>
-        </w:rPr>
-        <w:t>D</w:t>
-      </w:r>
-      <w:r>
-        <w:t>istributed graph computing</w:t>
-      </w:r>
-      <w:r>
-        <w:t xml:space="preserve"> </w:t>
-      </w:r>
-      <w:r>
-        <w:rPr>
-          <w:rFonts w:hint="eastAsia"/>
-        </w:rPr>
-        <w:t>s</w:t>
-      </w:r>
-      <w:r>
-        <w:t xml:space="preserve">ystems like </w:t>
-      </w:r>
-      <w:proofErr w:type="spellStart"/>
-      <w:r>
-        <w:t>Pregel</w:t>
-      </w:r>
-      <w:proofErr w:type="spellEnd"/>
-      <w:r>
-        <w:t xml:space="preserve"> and </w:t>
-      </w:r>
-      <w:proofErr w:type="spellStart"/>
-      <w:r>
-        <w:t>GraphLab</w:t>
-      </w:r>
-      <w:proofErr w:type="spellEnd"/>
-      <w:r>
-        <w:t xml:space="preserve"> are proposed for</w:t>
-      </w:r>
-      <w:r>
-        <w:rPr>
-          <w:rFonts w:hint="eastAsia"/>
-        </w:rPr>
-        <w:t xml:space="preserve"> this branch</w:t>
-      </w:r>
-      <w:r>
+          <w:szCs w:val="18"/>
+        </w:rPr>
+        <w:t xml:space="preserve">The other </w:t>
+      </w:r>
+      <w:r>
+        <w:rPr>
+          <w:rFonts w:hint="eastAsia"/>
+          <w:szCs w:val="18"/>
+        </w:rPr>
+        <w:t xml:space="preserve">branch </w:t>
+      </w:r>
+      <w:r>
+        <w:rPr>
+          <w:rFonts w:hint="eastAsia"/>
+          <w:szCs w:val="18"/>
+        </w:rPr>
+        <w:t xml:space="preserve">focus on </w:t>
+      </w:r>
+      <w:r>
+        <w:rPr>
+          <w:rFonts w:hint="eastAsia"/>
+          <w:szCs w:val="18"/>
+        </w:rPr>
+        <w:t>management</w:t>
+      </w:r>
+      <w:r>
+        <w:rPr>
+          <w:rFonts w:hint="eastAsia"/>
+          <w:szCs w:val="18"/>
+        </w:rPr>
+        <w:t xml:space="preserve"> of graph data, providing support like OLTP and </w:t>
+      </w:r>
+      <w:r>
+        <w:rPr>
+          <w:rFonts w:hint="eastAsia"/>
+          <w:szCs w:val="18"/>
+        </w:rPr>
+        <w:t>graph</w:t>
+      </w:r>
+      <w:r>
+        <w:rPr>
+          <w:rFonts w:hint="eastAsia"/>
+          <w:szCs w:val="18"/>
+        </w:rPr>
+        <w:t xml:space="preserve"> quer</w:t>
+      </w:r>
+      <w:r>
+        <w:rPr>
+          <w:rFonts w:hint="eastAsia"/>
+          <w:szCs w:val="18"/>
+        </w:rPr>
+        <w:t>ies</w:t>
+      </w:r>
+      <w:r>
+        <w:rPr>
+          <w:rFonts w:hint="eastAsia"/>
+          <w:szCs w:val="18"/>
+        </w:rPr>
         <w:t xml:space="preserve">. </w:t>
       </w:r>
       <w:r>
         <w:rPr>
           <w:rFonts w:hint="eastAsia"/>
-        </w:rPr>
-        <w:t xml:space="preserve">The other </w:t>
-      </w:r>
-      <w:r>
-        <w:rPr>
-          <w:rFonts w:hint="eastAsia"/>
-        </w:rPr>
-        <w:t xml:space="preserve">branch </w:t>
-      </w:r>
-      <w:r>
-        <w:rPr>
-          <w:rFonts w:hint="eastAsia"/>
-        </w:rPr>
-        <w:t xml:space="preserve">focus on </w:t>
-      </w:r>
-      <w:r>
-        <w:rPr>
-          <w:rFonts w:hint="eastAsia"/>
-        </w:rPr>
-        <w:t>management</w:t>
-      </w:r>
-      <w:r>
-        <w:rPr>
-          <w:rFonts w:hint="eastAsia"/>
-        </w:rPr>
-        <w:t xml:space="preserve"> of graph data, providing support like OLTP and </w:t>
-      </w:r>
-      <w:r>
-        <w:rPr>
-          <w:rFonts w:hint="eastAsia"/>
-        </w:rPr>
-        <w:t>XXX</w:t>
-      </w:r>
-      <w:r>
-        <w:rPr>
-          <w:rFonts w:hint="eastAsia"/>
-        </w:rPr>
-        <w:t xml:space="preserve"> query</w:t>
-      </w:r>
-      <w:r>
-        <w:rPr>
-          <w:rFonts w:hint="eastAsia"/>
-        </w:rPr>
-        <w:t xml:space="preserve">. </w:t>
-      </w:r>
-      <w:r>
-        <w:rPr>
-          <w:rFonts w:hint="eastAsia"/>
+          <w:szCs w:val="18"/>
         </w:rPr>
         <w:t>In this branch, g</w:t>
       </w:r>
       <w:r>
+        <w:rPr>
+          <w:szCs w:val="18"/>
+        </w:rPr>
         <w:t>raph databases like Neo4j and Titan are developed for management of property graph.</w:t>
       </w:r>
     </w:p>
     <w:p>
       <w:pPr>
         <w:pStyle w:val="Abstract"/>
+        <w:rPr>
+          <w:szCs w:val="18"/>
+        </w:rPr>
       </w:pPr>
     </w:p>
     <w:p>
       <w:pPr>
         <w:pStyle w:val="Abstract"/>
         <w:rPr>
-          <w:rFonts w:hint="eastAsia"/>
+          <w:szCs w:val="18"/>
         </w:rPr>
       </w:pPr>
       <w:r>
+        <w:rPr>
+          <w:szCs w:val="18"/>
+        </w:rPr>
         <w:t>The property graph is a directed, labeled graph with multi-edges</w:t>
       </w:r>
       <w:r>
         <w:rPr>
           <w:rFonts w:hint="eastAsia"/>
+          <w:szCs w:val="18"/>
         </w:rPr>
         <w:t>, i.e., edges with the same source vertex and destination vertex</w:t>
       </w:r>
       <w:r>
+        <w:rPr>
+          <w:szCs w:val="18"/>
+        </w:rPr>
         <w:t xml:space="preserve">. Vertices and edges can </w:t>
       </w:r>
       <w:r>
         <w:rPr>
           <w:rFonts w:hint="eastAsia"/>
+          <w:szCs w:val="18"/>
         </w:rPr>
         <w:t xml:space="preserve">be </w:t>
       </w:r>
       <w:r>
+        <w:rPr>
+          <w:szCs w:val="18"/>
+        </w:rPr>
         <w:t>associate</w:t>
       </w:r>
       <w:r>
         <w:rPr>
           <w:rFonts w:hint="eastAsia"/>
+          <w:szCs w:val="18"/>
         </w:rPr>
         <w:t>d</w:t>
       </w:r>
       <w:r>
+        <w:rPr>
+          <w:szCs w:val="18"/>
+        </w:rPr>
         <w:t xml:space="preserve"> with any number of properties. Since it can represent graph data in most scenarios, the property graph model has numerous applications in industry. </w:t>
       </w:r>
     </w:p>
     <w:p>
       <w:pPr>
         <w:rPr>
-          <w:rFonts w:hint="eastAsia"/>
+          <w:sz w:val="18"/>
+          <w:szCs w:val="18"/>
         </w:rPr>
       </w:pPr>
     </w:p>
     <w:p>
       <w:pPr>
         <w:pStyle w:val="Abstract"/>
+        <w:rPr>
+          <w:szCs w:val="18"/>
+        </w:rPr>
       </w:pPr>
       <w:r>
+        <w:rPr>
+          <w:szCs w:val="18"/>
+        </w:rPr>
         <w:t xml:space="preserve">However, traditional graph databases encounter significant performance degradation when the graph contains large amount of multi-edges. </w:t>
       </w:r>
     </w:p>
     <w:p>
       <w:pPr>
         <w:pStyle w:val="Abstract"/>
+        <w:rPr>
+          <w:szCs w:val="18"/>
+        </w:rPr>
       </w:pPr>
       <w:r>
-        <w:t xml:space="preserve">We reveal the cause of this in Titan, an open source distributed graph database, which has attracted wide attention in industry. </w:t>
-      </w:r>
-      <w:r>
-        <w:t>Furthermore</w:t>
-      </w:r>
-      <w:r>
-        <w:rPr>
-          <w:rFonts w:hint="eastAsia"/>
+        <w:rPr>
+          <w:szCs w:val="18"/>
+        </w:rPr>
+        <w:t>We reveal the cause of this in Titan</w:t>
+      </w:r>
+      <w:r>
+        <w:rPr>
+          <w:rFonts w:hint="eastAsia"/>
+          <w:szCs w:val="18"/>
+        </w:rPr>
+        <w:t>. It</w:t>
+      </w:r>
+      <w:r>
+        <w:rPr>
+          <w:szCs w:val="18"/>
+        </w:rPr>
+        <w:t>’</w:t>
+      </w:r>
+      <w:r>
+        <w:rPr>
+          <w:rFonts w:hint="eastAsia"/>
+          <w:szCs w:val="18"/>
+        </w:rPr>
+        <w:t>s</w:t>
+      </w:r>
+      <w:r>
+        <w:rPr>
+          <w:szCs w:val="18"/>
+        </w:rPr>
+        <w:t xml:space="preserve"> an open source distributed graph database, which has attracted wide attention in industry. Furthermore</w:t>
+      </w:r>
+      <w:r>
+        <w:rPr>
+          <w:rFonts w:hint="eastAsia"/>
+          <w:szCs w:val="18"/>
         </w:rPr>
         <w:t xml:space="preserve">, </w:t>
       </w:r>
       <w:r>
-        <w:t>w</w:t>
-      </w:r>
-      <w:r>
-        <w:t>e propose HybriG, a better distributed architecture based on Titan and HBase for this scenario.</w:t>
-      </w:r>
-      <w:r>
-        <w:t xml:space="preserve"> </w:t>
+        <w:rPr>
+          <w:szCs w:val="18"/>
+        </w:rPr>
+        <w:t xml:space="preserve">we propose HybriG, a better distributed architecture based on Titan and HBase for this scenario. </w:t>
       </w:r>
     </w:p>
-    <w:p/>
     <w:p>
       <w:pPr>
-        <w:pStyle w:val="Abstract"/>
+        <w:rPr>
+          <w:sz w:val="18"/>
+          <w:szCs w:val="18"/>
+        </w:rPr>
       </w:pPr>
-      <w:r>
-        <w:t>Titan stores graphs in adjacency list format, where a graph is stored as a collection of vertices with their adjacency lists. Each entry of the adjacency list stores an edge</w:t>
-      </w:r>
-      <w:r>
-        <w:rPr>
-          <w:rFonts w:hint="eastAsia"/>
-        </w:rPr>
-        <w:t xml:space="preserve"> or a vertex property</w:t>
-      </w:r>
-      <w:r>
-        <w:t xml:space="preserve">. </w:t>
-      </w:r>
     </w:p>
     <w:p>
       <w:pPr>
         <w:pStyle w:val="Abstract"/>
+        <w:rPr>
+          <w:szCs w:val="18"/>
+        </w:rPr>
       </w:pPr>
       <w:r>
-        <w:t xml:space="preserve">When querying about adjacent vertices, Titan has to look through the entire adjacency list of the source vertex, </w:t>
-      </w:r>
-      <w:r>
-        <w:rPr>
-          <w:rFonts w:hint="eastAsia"/>
-        </w:rPr>
-        <w:t xml:space="preserve">(this cost </w:t>
-      </w:r>
-      <w:proofErr w:type="spellStart"/>
-      <w:r>
-        <w:rPr>
-          <w:rFonts w:hint="eastAsia"/>
-          <w:color w:val="FF0000"/>
-        </w:rPr>
-        <w:t>can not</w:t>
-      </w:r>
-      <w:proofErr w:type="spellEnd"/>
-      <w:r>
-        <w:rPr>
-          <w:rFonts w:hint="eastAsia"/>
-          <w:color w:val="FF0000"/>
-        </w:rPr>
-        <w:t xml:space="preserve"> be ignored</w:t>
-      </w:r>
-      <w:r>
-        <w:rPr>
-          <w:rFonts w:hint="eastAsia"/>
-        </w:rPr>
-        <w:t xml:space="preserve"> </w:t>
-      </w:r>
-      <w:r>
-        <w:rPr>
-          <w:rFonts w:hint="eastAsia"/>
-        </w:rPr>
-        <w:t xml:space="preserve">when multi-edge set grows explosively) </w:t>
-      </w:r>
-      <w:r>
-        <w:t xml:space="preserve">which hurts the performance when the multi-edge set grows explosively. </w:t>
+        <w:rPr>
+          <w:szCs w:val="18"/>
+        </w:rPr>
+        <w:t>Titan stores graphs in adjacency list format, where a graph is stored as a collection of vertices with their adjacency lists. Each entry of the adjacency list stores an edge</w:t>
+      </w:r>
+      <w:r>
+        <w:rPr>
+          <w:rFonts w:hint="eastAsia"/>
+          <w:szCs w:val="18"/>
+        </w:rPr>
+        <w:t xml:space="preserve"> or a vertex property</w:t>
+      </w:r>
+      <w:r>
+        <w:rPr>
+          <w:szCs w:val="18"/>
+        </w:rPr>
+        <w:t xml:space="preserve">. </w:t>
       </w:r>
     </w:p>
     <w:p>
       <w:pPr>
         <w:pStyle w:val="Abstract"/>
+        <w:rPr>
+          <w:szCs w:val="18"/>
+        </w:rPr>
       </w:pPr>
       <w:r>
         <w:rPr>
-          <w:rFonts w:hint="eastAsia"/>
-        </w:rPr>
-        <w:t>(separate graph data into three part: vertex data and edge data, graph structure?)</w:t>
+          <w:szCs w:val="18"/>
+        </w:rPr>
+        <w:t xml:space="preserve">When querying about adjacent vertices, Titan has to look through the entire adjacency list of the source vertex, </w:t>
+      </w:r>
+      <w:r>
+        <w:rPr>
+          <w:rFonts w:hint="eastAsia"/>
+          <w:szCs w:val="18"/>
+        </w:rPr>
+        <w:t xml:space="preserve">which </w:t>
+      </w:r>
+      <w:r>
+        <w:rPr>
+          <w:rFonts w:hint="eastAsia"/>
+          <w:szCs w:val="18"/>
+        </w:rPr>
+        <w:t>is a waste since we just need the connected vertices but not the multi-edges</w:t>
+      </w:r>
+      <w:r>
+        <w:rPr>
+          <w:rFonts w:hint="eastAsia"/>
+          <w:szCs w:val="18"/>
+        </w:rPr>
+        <w:t>.</w:t>
+      </w:r>
+      <w:r>
+        <w:rPr>
+          <w:rFonts w:hint="eastAsia"/>
+          <w:szCs w:val="18"/>
+        </w:rPr>
+        <w:t xml:space="preserve"> </w:t>
+      </w:r>
+      <w:r>
+        <w:rPr>
+          <w:rFonts w:hint="eastAsia"/>
+          <w:szCs w:val="18"/>
+        </w:rPr>
+        <w:t>This cost</w:t>
+      </w:r>
+      <w:r>
+        <w:rPr>
+          <w:szCs w:val="18"/>
+        </w:rPr>
+        <w:t xml:space="preserve"> hurts the performance when the multi-edge set grows explosively. </w:t>
+      </w:r>
+      <w:r>
+        <w:rPr>
+          <w:rFonts w:hint="eastAsia"/>
+          <w:szCs w:val="18"/>
+        </w:rPr>
+        <w:t xml:space="preserve">For high level </w:t>
+      </w:r>
+      <w:r>
+        <w:rPr>
+          <w:szCs w:val="18"/>
+        </w:rPr>
+        <w:t>queries</w:t>
+      </w:r>
+      <w:r>
+        <w:rPr>
+          <w:rFonts w:hint="eastAsia"/>
+          <w:szCs w:val="18"/>
+        </w:rPr>
+        <w:t xml:space="preserve"> who bases on adjacent vertices query, e.g. path queries, local cluster coefficient queries </w:t>
+      </w:r>
+      <w:r>
+        <w:rPr>
+          <w:szCs w:val="18"/>
+        </w:rPr>
+        <w:t>etc.</w:t>
+      </w:r>
+      <w:r>
+        <w:rPr>
+          <w:rFonts w:hint="eastAsia"/>
+          <w:szCs w:val="18"/>
+        </w:rPr>
+        <w:t xml:space="preserve">, the situation will be worse. </w:t>
       </w:r>
     </w:p>
     <w:p>
       <w:pPr>
         <w:pStyle w:val="Abstract"/>
+        <w:rPr>
+          <w:rFonts w:hint="eastAsia"/>
+          <w:szCs w:val="18"/>
+        </w:rPr>
       </w:pPr>
       <w:r>
         <w:rPr>
           <w:rFonts w:hint="eastAsia"/>
+          <w:szCs w:val="18"/>
         </w:rPr>
         <w:t>HybriG</w:t>
       </w:r>
       <w:r>
         <w:rPr>
           <w:rFonts w:hint="eastAsia"/>
-        </w:rPr>
-        <w:t xml:space="preserve"> implements property graph model as well base on Titan and HBase, one of the storage engine of Titan. </w:t>
-      </w:r>
-      <w:r>
-        <w:t xml:space="preserve">HybriG stores the vertex data and graph structure in Titan, the edge data in HBase, respectively. </w:t>
+          <w:szCs w:val="18"/>
+        </w:rPr>
+        <w:t xml:space="preserve"> implements property graph model as well</w:t>
+      </w:r>
+      <w:r>
+        <w:rPr>
+          <w:rFonts w:hint="eastAsia"/>
+          <w:szCs w:val="18"/>
+        </w:rPr>
+        <w:t>. It</w:t>
+      </w:r>
+      <w:r>
+        <w:rPr>
+          <w:szCs w:val="18"/>
+        </w:rPr>
+        <w:t xml:space="preserve"> stores the vertex data and </w:t>
+      </w:r>
+      <w:r>
+        <w:rPr>
+          <w:rFonts w:hint="eastAsia"/>
+          <w:szCs w:val="18"/>
+        </w:rPr>
+        <w:t>graph</w:t>
+      </w:r>
+      <w:r>
+        <w:rPr>
+          <w:rFonts w:hint="eastAsia"/>
+          <w:szCs w:val="18"/>
+        </w:rPr>
+        <w:t xml:space="preserve"> </w:t>
+      </w:r>
+      <w:r>
+        <w:rPr>
+          <w:rFonts w:hint="eastAsia"/>
+          <w:szCs w:val="18"/>
+        </w:rPr>
+        <w:t>structure</w:t>
+      </w:r>
+      <w:r>
+        <w:rPr>
+          <w:szCs w:val="18"/>
+        </w:rPr>
+        <w:t xml:space="preserve"> in Titan, the edge data in HBase, respectively.</w:t>
+      </w:r>
+      <w:r>
+        <w:rPr>
+          <w:rFonts w:hint="eastAsia"/>
+          <w:szCs w:val="18"/>
+        </w:rPr>
+        <w:t xml:space="preserve"> </w:t>
+      </w:r>
+      <w:r>
+        <w:rPr>
+          <w:rFonts w:hint="eastAsia"/>
+          <w:szCs w:val="18"/>
+        </w:rPr>
+        <w:t xml:space="preserve">We chose </w:t>
+      </w:r>
+      <w:r>
+        <w:rPr>
+          <w:rFonts w:hint="eastAsia"/>
+          <w:szCs w:val="18"/>
+        </w:rPr>
+        <w:t xml:space="preserve">HBase </w:t>
+      </w:r>
+      <w:r>
+        <w:rPr>
+          <w:rFonts w:hint="eastAsia"/>
+          <w:szCs w:val="18"/>
+        </w:rPr>
+        <w:t>since it</w:t>
+      </w:r>
+      <w:r>
+        <w:rPr>
+          <w:szCs w:val="18"/>
+        </w:rPr>
+        <w:t>’</w:t>
+      </w:r>
+      <w:r>
+        <w:rPr>
+          <w:rFonts w:hint="eastAsia"/>
+          <w:szCs w:val="18"/>
+        </w:rPr>
+        <w:t xml:space="preserve">s one of the storage engines of Titan and </w:t>
+      </w:r>
+      <w:r>
+        <w:rPr>
+          <w:rFonts w:hint="eastAsia"/>
+          <w:szCs w:val="18"/>
+        </w:rPr>
+        <w:t>is</w:t>
+      </w:r>
+      <w:r>
+        <w:rPr>
+          <w:rFonts w:hint="eastAsia"/>
+          <w:szCs w:val="18"/>
+        </w:rPr>
+        <w:t xml:space="preserve"> widely </w:t>
+      </w:r>
+      <w:r>
+        <w:rPr>
+          <w:rFonts w:hint="eastAsia"/>
+          <w:szCs w:val="18"/>
+        </w:rPr>
+        <w:t>used</w:t>
+      </w:r>
+      <w:r>
+        <w:rPr>
+          <w:rFonts w:hint="eastAsia"/>
+          <w:szCs w:val="18"/>
+        </w:rPr>
+        <w:t xml:space="preserve"> in industry. </w:t>
+      </w:r>
+      <w:r>
+        <w:rPr>
+          <w:rFonts w:hint="eastAsia"/>
+          <w:szCs w:val="18"/>
+        </w:rPr>
+        <w:t>Storing part of the graph data into HBase won</w:t>
+      </w:r>
+      <w:r>
+        <w:rPr>
+          <w:szCs w:val="18"/>
+        </w:rPr>
+        <w:t>’</w:t>
+      </w:r>
+      <w:r>
+        <w:rPr>
+          <w:rFonts w:hint="eastAsia"/>
+          <w:szCs w:val="18"/>
+        </w:rPr>
+        <w:t xml:space="preserve">t </w:t>
+      </w:r>
+      <w:r>
+        <w:rPr>
+          <w:rFonts w:hint="eastAsia"/>
+          <w:szCs w:val="18"/>
+        </w:rPr>
+        <w:t xml:space="preserve">bring </w:t>
+      </w:r>
+      <w:r>
+        <w:rPr>
+          <w:rFonts w:hint="eastAsia"/>
+          <w:szCs w:val="18"/>
+        </w:rPr>
+        <w:t>too much</w:t>
+      </w:r>
+      <w:r>
+        <w:rPr>
+          <w:rFonts w:hint="eastAsia"/>
+          <w:szCs w:val="18"/>
+        </w:rPr>
+        <w:t xml:space="preserve"> cost</w:t>
+      </w:r>
+      <w:r>
+        <w:rPr>
+          <w:rFonts w:hint="eastAsia"/>
+          <w:szCs w:val="18"/>
+        </w:rPr>
+        <w:t xml:space="preserve"> because </w:t>
+      </w:r>
+      <w:r>
+        <w:rPr>
+          <w:rFonts w:hint="eastAsia"/>
+          <w:szCs w:val="18"/>
+        </w:rPr>
+        <w:t>it</w:t>
+      </w:r>
+      <w:r>
+        <w:rPr>
+          <w:szCs w:val="18"/>
+        </w:rPr>
+        <w:t>’</w:t>
+      </w:r>
+      <w:r>
+        <w:rPr>
+          <w:rFonts w:hint="eastAsia"/>
+          <w:szCs w:val="18"/>
+        </w:rPr>
+        <w:t>s also the data store of Titan</w:t>
+      </w:r>
+      <w:r>
+        <w:rPr>
+          <w:rFonts w:hint="eastAsia"/>
+          <w:szCs w:val="18"/>
+        </w:rPr>
+        <w:t>.</w:t>
       </w:r>
     </w:p>
     <w:p>
@@ -367,185 +813,352 @@
         <w:pStyle w:val="Abstract"/>
         <w:rPr>
           <w:rFonts w:hint="eastAsia"/>
+          <w:szCs w:val="18"/>
         </w:rPr>
       </w:pPr>
       <w:r>
         <w:rPr>
           <w:rFonts w:hint="eastAsia"/>
-        </w:rPr>
-        <w:t xml:space="preserve">This helps </w:t>
-      </w:r>
-      <w:r>
+          <w:color w:val="000000" w:themeColor="text1"/>
+          <w:szCs w:val="18"/>
+        </w:rPr>
+        <w:t>This</w:t>
+      </w:r>
+      <w:r>
+        <w:rPr>
+          <w:rFonts w:hint="eastAsia"/>
+          <w:szCs w:val="18"/>
+        </w:rPr>
+        <w:t xml:space="preserve"> </w:t>
+      </w:r>
+      <w:r>
+        <w:rPr>
+          <w:rFonts w:hint="eastAsia"/>
+          <w:szCs w:val="18"/>
+        </w:rPr>
+        <w:t xml:space="preserve">separation </w:t>
+      </w:r>
+      <w:r>
+        <w:rPr>
+          <w:rFonts w:hint="eastAsia"/>
+          <w:szCs w:val="18"/>
+        </w:rPr>
+        <w:t xml:space="preserve">helps </w:t>
+      </w:r>
+      <w:r>
+        <w:rPr>
+          <w:szCs w:val="18"/>
+        </w:rPr>
         <w:t xml:space="preserve">HybriG </w:t>
       </w:r>
       <w:r>
         <w:rPr>
           <w:rFonts w:hint="eastAsia"/>
+          <w:szCs w:val="18"/>
         </w:rPr>
         <w:t xml:space="preserve">to </w:t>
       </w:r>
       <w:r>
-        <w:t xml:space="preserve">keep a concise adjacency list about the graph structure, which helps to gain an order of magnitude improvement in </w:t>
-      </w:r>
-      <w:r>
-        <w:t xml:space="preserve">execution of </w:t>
-      </w:r>
-      <w:r>
-        <w:t xml:space="preserve">adjacent vertices based queries and batch loading of edge set. </w:t>
-      </w:r>
-      <w:r>
-        <w:rPr>
-          <w:rFonts w:hint="eastAsia"/>
+        <w:rPr>
+          <w:szCs w:val="18"/>
+        </w:rPr>
+        <w:t xml:space="preserve">keep a concise adjacency list about the graph structure, which helps to gain an order of magnitude improvement in execution of adjacent vertices based queries and batch loading of edge set. </w:t>
+      </w:r>
+      <w:r>
+        <w:rPr>
+          <w:rFonts w:hint="eastAsia"/>
+          <w:szCs w:val="18"/>
         </w:rPr>
         <w:t xml:space="preserve">The </w:t>
       </w:r>
       <w:r>
         <w:rPr>
-          <w:color w:val="FF0000"/>
-        </w:rPr>
-        <w:t>scarify</w:t>
-      </w:r>
-      <w:r>
-        <w:rPr>
-          <w:rFonts w:hint="eastAsia"/>
-          <w:color w:val="FF0000"/>
+          <w:szCs w:val="18"/>
+        </w:rPr>
+        <w:t>difficulty</w:t>
+      </w:r>
+      <w:r>
+        <w:rPr>
+          <w:rFonts w:hint="eastAsia"/>
+          <w:szCs w:val="18"/>
         </w:rPr>
         <w:t xml:space="preserve"> </w:t>
       </w:r>
       <w:r>
         <w:rPr>
           <w:rFonts w:hint="eastAsia"/>
-        </w:rPr>
-        <w:t xml:space="preserve">of this separation is that we should </w:t>
-      </w:r>
-      <w:r>
+          <w:szCs w:val="18"/>
+        </w:rPr>
+        <w:t xml:space="preserve">of this separation </w:t>
+      </w:r>
+      <w:r>
+        <w:rPr>
+          <w:rFonts w:hint="eastAsia"/>
+          <w:szCs w:val="18"/>
+        </w:rPr>
+        <w:t xml:space="preserve">solution </w:t>
+      </w:r>
+      <w:r>
+        <w:rPr>
+          <w:rFonts w:hint="eastAsia"/>
+          <w:szCs w:val="18"/>
+        </w:rPr>
+        <w:t xml:space="preserve">is that we should </w:t>
+      </w:r>
+      <w:r>
+        <w:rPr>
+          <w:szCs w:val="18"/>
+        </w:rPr>
         <w:t>guarantee</w:t>
       </w:r>
       <w:r>
         <w:rPr>
           <w:rFonts w:hint="eastAsia"/>
-        </w:rPr>
-        <w:t xml:space="preserve"> the data consistence between Titan and HBase.</w:t>
+          <w:szCs w:val="18"/>
+        </w:rPr>
+        <w:t xml:space="preserve"> the consistenc</w:t>
+      </w:r>
+      <w:r>
+        <w:rPr>
+          <w:rFonts w:hint="eastAsia"/>
+          <w:szCs w:val="18"/>
+        </w:rPr>
+        <w:t>y</w:t>
+      </w:r>
+      <w:r>
+        <w:rPr>
+          <w:rFonts w:hint="eastAsia"/>
+          <w:szCs w:val="18"/>
+        </w:rPr>
+        <w:t xml:space="preserve"> </w:t>
+      </w:r>
+      <w:r>
+        <w:rPr>
+          <w:rFonts w:hint="eastAsia"/>
+          <w:szCs w:val="18"/>
+        </w:rPr>
+        <w:t xml:space="preserve">of edge data </w:t>
+      </w:r>
+      <w:r>
+        <w:rPr>
+          <w:rFonts w:hint="eastAsia"/>
+          <w:szCs w:val="18"/>
+        </w:rPr>
+        <w:t>between Titan and HBase.</w:t>
+      </w:r>
+      <w:r>
+        <w:rPr>
+          <w:rFonts w:hint="eastAsia"/>
+          <w:szCs w:val="18"/>
+        </w:rPr>
+        <w:t xml:space="preserve"> </w:t>
+      </w:r>
+    </w:p>
+    <w:p>
+      <w:pPr>
+        <w:pStyle w:val="Abstract"/>
+        <w:rPr>
+          <w:rFonts w:eastAsia="宋体"/>
+          <w:szCs w:val="18"/>
+        </w:rPr>
+      </w:pPr>
+      <w:r>
+        <w:rPr>
+          <w:rFonts w:hint="eastAsia"/>
+          <w:szCs w:val="18"/>
+        </w:rPr>
+        <w:t>In most of the</w:t>
+      </w:r>
+      <w:r>
+        <w:rPr>
+          <w:rFonts w:hint="eastAsia"/>
+          <w:szCs w:val="18"/>
+        </w:rPr>
+        <w:t xml:space="preserve"> scenarios</w:t>
+      </w:r>
+      <w:r>
+        <w:rPr>
+          <w:rFonts w:hint="eastAsia"/>
+          <w:szCs w:val="18"/>
+        </w:rPr>
+        <w:t xml:space="preserve"> with large multi-edges set</w:t>
+      </w:r>
+      <w:r>
+        <w:rPr>
+          <w:rFonts w:hint="eastAsia"/>
+          <w:szCs w:val="18"/>
+        </w:rPr>
+        <w:t xml:space="preserve">, </w:t>
+      </w:r>
+      <w:r>
+        <w:rPr>
+          <w:rFonts w:hint="eastAsia"/>
+          <w:szCs w:val="18"/>
+        </w:rPr>
+        <w:t xml:space="preserve">multi-edges are </w:t>
+      </w:r>
+      <w:r>
+        <w:rPr>
+          <w:rFonts w:hint="eastAsia"/>
+          <w:szCs w:val="18"/>
+        </w:rPr>
+        <w:t xml:space="preserve">representing </w:t>
+      </w:r>
+      <w:r>
+        <w:rPr>
+          <w:rFonts w:hint="eastAsia"/>
+          <w:szCs w:val="18"/>
+        </w:rPr>
+        <w:t>event-like data</w:t>
+      </w:r>
+      <w:r>
+        <w:rPr>
+          <w:rFonts w:hint="eastAsia"/>
+          <w:szCs w:val="18"/>
+        </w:rPr>
+        <w:t>, e.g. phone call record</w:t>
+      </w:r>
+      <w:r>
+        <w:rPr>
+          <w:rFonts w:hint="eastAsia"/>
+          <w:szCs w:val="18"/>
+        </w:rPr>
+        <w:t>s</w:t>
+      </w:r>
+      <w:r>
+        <w:rPr>
+          <w:rFonts w:hint="eastAsia"/>
+          <w:szCs w:val="18"/>
+        </w:rPr>
+        <w:t xml:space="preserve"> between two people</w:t>
+      </w:r>
+      <w:r>
+        <w:rPr>
+          <w:rFonts w:hint="eastAsia"/>
+          <w:szCs w:val="18"/>
+        </w:rPr>
+        <w:t>, which won</w:t>
+      </w:r>
+      <w:r>
+        <w:rPr>
+          <w:szCs w:val="18"/>
+        </w:rPr>
+        <w:t>’</w:t>
+      </w:r>
+      <w:r>
+        <w:rPr>
+          <w:rFonts w:hint="eastAsia"/>
+          <w:szCs w:val="18"/>
+        </w:rPr>
+        <w:t xml:space="preserve">t be modified after insertion. </w:t>
+      </w:r>
+      <w:r>
+        <w:rPr>
+          <w:rFonts w:hint="eastAsia"/>
+          <w:szCs w:val="18"/>
+        </w:rPr>
+        <w:t xml:space="preserve">Thus we can relax the consistency constrain of edge data to just guarantee consistency for insertion. </w:t>
+      </w:r>
+      <w:r>
+        <w:rPr>
+          <w:rFonts w:hint="eastAsia"/>
+          <w:szCs w:val="18"/>
+        </w:rPr>
+        <w:t>We leverage the transaction in Titan to</w:t>
+      </w:r>
+      <w:r>
+        <w:rPr>
+          <w:rFonts w:hint="eastAsia"/>
+          <w:szCs w:val="18"/>
+        </w:rPr>
+        <w:t xml:space="preserve"> achieve consistency </w:t>
+      </w:r>
+      <w:r>
+        <w:rPr>
+          <w:rFonts w:hint="eastAsia"/>
+          <w:szCs w:val="18"/>
+        </w:rPr>
+        <w:t xml:space="preserve">with HBase </w:t>
+      </w:r>
+      <w:r>
+        <w:rPr>
+          <w:rFonts w:hint="eastAsia"/>
+          <w:szCs w:val="18"/>
+        </w:rPr>
+        <w:t>in edge insertion</w:t>
+      </w:r>
+      <w:r>
+        <w:rPr>
+          <w:rFonts w:hint="eastAsia"/>
+          <w:szCs w:val="18"/>
+        </w:rPr>
+        <w:t xml:space="preserve">, especially </w:t>
+      </w:r>
+      <w:r>
+        <w:rPr>
+          <w:rFonts w:hint="eastAsia"/>
+          <w:szCs w:val="18"/>
+        </w:rPr>
+        <w:t xml:space="preserve">in </w:t>
+      </w:r>
+      <w:r>
+        <w:rPr>
+          <w:rFonts w:hint="eastAsia"/>
+          <w:szCs w:val="18"/>
+        </w:rPr>
+        <w:t>batch loading of edge data</w:t>
+      </w:r>
+      <w:r>
+        <w:rPr>
+          <w:rFonts w:hint="eastAsia"/>
+          <w:szCs w:val="18"/>
+        </w:rPr>
+        <w:t xml:space="preserve">. </w:t>
+      </w:r>
+      <w:r>
+        <w:rPr>
+          <w:rFonts w:hint="eastAsia"/>
+          <w:szCs w:val="18"/>
+        </w:rPr>
+        <w:t>Finally, e</w:t>
+      </w:r>
+      <w:r>
+        <w:rPr>
+          <w:color w:val="000000" w:themeColor="text1"/>
+          <w:szCs w:val="18"/>
+        </w:rPr>
+        <w:t xml:space="preserve">xtensive experiments </w:t>
+      </w:r>
+      <w:r>
+        <w:rPr>
+          <w:szCs w:val="18"/>
+        </w:rPr>
+        <w:t>have been conducted to show the outstanding performance of HybriG.</w:t>
       </w:r>
       <w:bookmarkStart w:id="0" w:name="_GoBack"/>
       <w:bookmarkEnd w:id="0"/>
     </w:p>
     <w:p>
       <w:pPr>
-        <w:pStyle w:val="Abstract"/>
+        <w:rPr>
+          <w:sz w:val="18"/>
+          <w:szCs w:val="18"/>
+        </w:rPr>
       </w:pPr>
     </w:p>
     <w:p>
       <w:pPr>
-        <w:pStyle w:val="Abstract"/>
-      </w:pPr>
-      <w:r>
-        <w:t>In this article, we introduce how HybriG implements its storage layer upon Titan and HBase</w:t>
-      </w:r>
-      <w:r>
-        <w:rPr>
-          <w:color w:val="FF0000"/>
-        </w:rPr>
-        <w:t>, and how HybriG transforms graph operations into Titan and HBase APIs</w:t>
-      </w:r>
-      <w:r>
-        <w:t>.</w:t>
-      </w:r>
-      <w:r>
-        <w:rPr>
-          <w:rFonts w:hint="eastAsia"/>
-        </w:rPr>
-        <w:t xml:space="preserve"> </w:t>
-      </w:r>
-      <w:r>
-        <w:rPr>
-          <w:rFonts w:hint="eastAsia"/>
-          <w:color w:val="FF0000"/>
-        </w:rPr>
-        <w:t>(duplicated)</w:t>
-      </w:r>
-      <w:r>
-        <w:t xml:space="preserve"> </w:t>
-      </w:r>
-    </w:p>
-    <w:p>
-      <w:pPr>
-        <w:pStyle w:val="Abstract"/>
-      </w:pPr>
-      <w:r>
-        <w:t xml:space="preserve">Besides, </w:t>
-      </w:r>
-      <w:r>
-        <w:t xml:space="preserve">HybriG achieves high performance for inserting batch of graph data. </w:t>
-      </w:r>
-    </w:p>
-    <w:p>
-      <w:pPr>
-        <w:pStyle w:val="Abstract"/>
-      </w:pPr>
-      <w:r>
-        <w:t xml:space="preserve">Furthermore, </w:t>
-      </w:r>
-      <w:r>
-        <w:rPr>
-          <w:rFonts w:hint="eastAsia"/>
-        </w:rPr>
-        <w:t>(</w:t>
-      </w:r>
-      <w:r>
-        <w:rPr>
-          <w:rFonts w:hint="eastAsia"/>
-          <w:color w:val="FF0000"/>
-        </w:rPr>
-        <w:t>introduce consistency problem</w:t>
-      </w:r>
-      <w:r>
-        <w:rPr>
-          <w:rFonts w:hint="eastAsia"/>
-        </w:rPr>
-        <w:t xml:space="preserve">). </w:t>
-      </w:r>
-      <w:r>
-        <w:t xml:space="preserve">we introduce the implementation of data consistency between Titan and HBase. </w:t>
-      </w:r>
-    </w:p>
-    <w:p>
-      <w:pPr>
-        <w:pStyle w:val="Abstract"/>
-        <w:rPr>
-          <w:rFonts w:eastAsia="宋体"/>
-          <w:sz w:val="21"/>
-          <w:szCs w:val="21"/>
-        </w:rPr>
-      </w:pPr>
-      <w:r>
-        <w:rPr>
-          <w:color w:val="FF0000"/>
-        </w:rPr>
-        <w:t xml:space="preserve">Extensive experiments </w:t>
-      </w:r>
-      <w:r>
-        <w:t>have been conducted to show the outstanding performance of HybriG.</w:t>
-      </w:r>
-    </w:p>
-    <w:p>
-      <w:pPr>
-        <w:rPr>
-          <w:rFonts w:hint="eastAsia"/>
+        <w:rPr>
+          <w:sz w:val="18"/>
+          <w:szCs w:val="18"/>
         </w:rPr>
       </w:pPr>
     </w:p>
     <w:p>
       <w:pPr>
         <w:rPr>
-          <w:rFonts w:hint="eastAsia"/>
-        </w:rPr>
-      </w:pPr>
-    </w:p>
-    <w:p>
-      <w:pPr>
-        <w:rPr>
-          <w:rFonts w:hint="eastAsia"/>
+          <w:sz w:val="18"/>
+          <w:szCs w:val="18"/>
         </w:rPr>
       </w:pPr>
     </w:p>

</xml_diff>

<commit_message>
Update abstract in the whole doc. Start to rearrange layout.
</commit_message>
<xml_diff>
--- a/Abstract.docx
+++ b/Abstract.docx
@@ -1,6 +1,6 @@
 
 <file path=word/document.xml><?xml version="1.0" encoding="utf-8"?>
-<w:document xmlns:wpc="http://schemas.microsoft.com/office/word/2010/wordprocessingCanvas" xmlns:mo="http://schemas.microsoft.com/office/mac/office/2008/main" xmlns:mc="http://schemas.openxmlformats.org/markup-compatibility/2006" xmlns:mv="urn:schemas-microsoft-com:mac:vml" xmlns:o="urn:schemas-microsoft-com:office:office" xmlns:r="http://schemas.openxmlformats.org/officeDocument/2006/relationships" xmlns:m="http://schemas.openxmlformats.org/officeDocument/2006/math" xmlns:v="urn:schemas-microsoft-com:vml" xmlns:wp14="http://schemas.microsoft.com/office/word/2010/wordprocessingDrawing" xmlns:wp="http://schemas.openxmlformats.org/drawingml/2006/wordprocessingDrawing" xmlns:w10="urn:schemas-microsoft-com:office:word" xmlns:w="http://schemas.openxmlformats.org/wordprocessingml/2006/main" xmlns:w14="http://schemas.microsoft.com/office/word/2010/wordml" xmlns:w15="http://schemas.microsoft.com/office/word/2012/wordml" xmlns:wpg="http://schemas.microsoft.com/office/word/2010/wordprocessingGroup" xmlns:wpi="http://schemas.microsoft.com/office/word/2010/wordprocessingInk" xmlns:wne="http://schemas.microsoft.com/office/word/2006/wordml" xmlns:wps="http://schemas.microsoft.com/office/word/2010/wordprocessingShape" mc:Ignorable="w14 w15 wp14">
+<w:document xmlns:wpc="http://schemas.microsoft.com/office/word/2010/wordprocessingCanvas" xmlns:cx="http://schemas.microsoft.com/office/drawing/2014/chartex" xmlns:mc="http://schemas.openxmlformats.org/markup-compatibility/2006" xmlns:o="urn:schemas-microsoft-com:office:office" xmlns:r="http://schemas.openxmlformats.org/officeDocument/2006/relationships" xmlns:m="http://schemas.openxmlformats.org/officeDocument/2006/math" xmlns:v="urn:schemas-microsoft-com:vml" xmlns:wp14="http://schemas.microsoft.com/office/word/2010/wordprocessingDrawing" xmlns:wp="http://schemas.openxmlformats.org/drawingml/2006/wordprocessingDrawing" xmlns:w10="urn:schemas-microsoft-com:office:word" xmlns:w="http://schemas.openxmlformats.org/wordprocessingml/2006/main" xmlns:w14="http://schemas.microsoft.com/office/word/2010/wordml" xmlns:w15="http://schemas.microsoft.com/office/word/2012/wordml" xmlns:w16se="http://schemas.microsoft.com/office/word/2015/wordml/symex" xmlns:wpg="http://schemas.microsoft.com/office/word/2010/wordprocessingGroup" xmlns:wpi="http://schemas.microsoft.com/office/word/2010/wordprocessingInk" xmlns:wne="http://schemas.microsoft.com/office/word/2006/wordml" xmlns:wps="http://schemas.microsoft.com/office/word/2010/wordprocessingShape" mc:Ignorable="w14 w15 w16se wp14">
   <w:body>
     <w:p>
       <w:pPr>
@@ -246,35 +246,7 @@
         <w:rPr>
           <w:szCs w:val="18"/>
         </w:rPr>
-        <w:t xml:space="preserve">ystems like </w:t>
-      </w:r>
-      <w:proofErr w:type="spellStart"/>
-      <w:r>
-        <w:rPr>
-          <w:szCs w:val="18"/>
-        </w:rPr>
-        <w:t>Pregel</w:t>
-      </w:r>
-      <w:proofErr w:type="spellEnd"/>
-      <w:r>
-        <w:rPr>
-          <w:szCs w:val="18"/>
-        </w:rPr>
-        <w:t xml:space="preserve"> and </w:t>
-      </w:r>
-      <w:proofErr w:type="spellStart"/>
-      <w:r>
-        <w:rPr>
-          <w:szCs w:val="18"/>
-        </w:rPr>
-        <w:t>GraphLab</w:t>
-      </w:r>
-      <w:proofErr w:type="spellEnd"/>
-      <w:r>
-        <w:rPr>
-          <w:szCs w:val="18"/>
-        </w:rPr>
-        <w:t xml:space="preserve"> are proposed for</w:t>
+        <w:t>ystems like Pregel and GraphLab are proposed for</w:t>
       </w:r>
       <w:r>
         <w:rPr>
@@ -555,7 +527,6 @@
       <w:pPr>
         <w:pStyle w:val="Abstract"/>
         <w:rPr>
-          <w:rFonts w:hint="eastAsia"/>
           <w:szCs w:val="18"/>
         </w:rPr>
       </w:pPr>
@@ -1053,186 +1024,196 @@
           <w:rFonts w:hint="eastAsia"/>
           <w:szCs w:val="18"/>
         </w:rPr>
-        <w:t xml:space="preserve">set of </w:t>
+        <w:t>am</w:t>
+      </w:r>
+      <w:r>
+        <w:rPr>
+          <w:szCs w:val="18"/>
+        </w:rPr>
+        <w:t xml:space="preserve">ount </w:t>
+      </w:r>
+      <w:r>
+        <w:rPr>
+          <w:rFonts w:hint="eastAsia"/>
+          <w:szCs w:val="18"/>
+        </w:rPr>
+        <w:t xml:space="preserve">of </w:t>
+      </w:r>
+      <w:r>
+        <w:rPr>
+          <w:rFonts w:hint="eastAsia"/>
+          <w:szCs w:val="18"/>
+        </w:rPr>
+        <w:t>multi-edges</w:t>
+      </w:r>
+      <w:r>
+        <w:rPr>
+          <w:rFonts w:hint="eastAsia"/>
+          <w:szCs w:val="18"/>
+        </w:rPr>
+        <w:t xml:space="preserve">, </w:t>
+      </w:r>
+      <w:r>
+        <w:rPr>
+          <w:rFonts w:hint="eastAsia"/>
+          <w:szCs w:val="18"/>
+        </w:rPr>
+        <w:t xml:space="preserve">multi-edges </w:t>
+      </w:r>
+      <w:r>
+        <w:rPr>
+          <w:rFonts w:hint="eastAsia"/>
+          <w:szCs w:val="18"/>
+        </w:rPr>
+        <w:t xml:space="preserve">are </w:t>
+      </w:r>
+      <w:r>
+        <w:rPr>
+          <w:rFonts w:hint="eastAsia"/>
+          <w:szCs w:val="18"/>
+        </w:rPr>
+        <w:t xml:space="preserve">used to </w:t>
+      </w:r>
+      <w:r>
+        <w:rPr>
+          <w:rFonts w:hint="eastAsia"/>
+          <w:szCs w:val="18"/>
+        </w:rPr>
+        <w:t xml:space="preserve">represent </w:t>
+      </w:r>
+      <w:r>
+        <w:rPr>
+          <w:rFonts w:hint="eastAsia"/>
+          <w:szCs w:val="18"/>
+        </w:rPr>
+        <w:t>event-like data</w:t>
+      </w:r>
+      <w:r>
+        <w:rPr>
+          <w:rFonts w:hint="eastAsia"/>
+          <w:szCs w:val="18"/>
+        </w:rPr>
+        <w:t>, e.g. phone call record</w:t>
+      </w:r>
+      <w:r>
+        <w:rPr>
+          <w:rFonts w:hint="eastAsia"/>
+          <w:szCs w:val="18"/>
+        </w:rPr>
+        <w:t>s</w:t>
+      </w:r>
+      <w:r>
+        <w:rPr>
+          <w:rFonts w:hint="eastAsia"/>
+          <w:szCs w:val="18"/>
+        </w:rPr>
+        <w:t xml:space="preserve"> between two people</w:t>
+      </w:r>
+      <w:r>
+        <w:rPr>
+          <w:rFonts w:hint="eastAsia"/>
+          <w:szCs w:val="18"/>
+        </w:rPr>
+        <w:t>, which won</w:t>
+      </w:r>
+      <w:r>
+        <w:rPr>
+          <w:szCs w:val="18"/>
+        </w:rPr>
+        <w:t>’</w:t>
+      </w:r>
+      <w:r>
+        <w:rPr>
+          <w:rFonts w:hint="eastAsia"/>
+          <w:szCs w:val="18"/>
+        </w:rPr>
+        <w:t xml:space="preserve">t be modified after insertion. </w:t>
+      </w:r>
+      <w:r>
+        <w:rPr>
+          <w:rFonts w:hint="eastAsia"/>
+          <w:szCs w:val="18"/>
+        </w:rPr>
+        <w:t xml:space="preserve">Thus we can relax the consistency constrain of edge data to just guarantee consistency for insertion. </w:t>
+      </w:r>
+      <w:r>
+        <w:rPr>
+          <w:rFonts w:hint="eastAsia"/>
+          <w:szCs w:val="18"/>
+        </w:rPr>
+        <w:t>We leverage the transaction in Titan to</w:t>
+      </w:r>
+      <w:r>
+        <w:rPr>
+          <w:rFonts w:hint="eastAsia"/>
+          <w:szCs w:val="18"/>
+        </w:rPr>
+        <w:t xml:space="preserve"> achieve consistency </w:t>
+      </w:r>
+      <w:r>
+        <w:rPr>
+          <w:rFonts w:hint="eastAsia"/>
+          <w:szCs w:val="18"/>
+        </w:rPr>
+        <w:t xml:space="preserve">with HBase </w:t>
+      </w:r>
+      <w:r>
+        <w:rPr>
+          <w:rFonts w:hint="eastAsia"/>
+          <w:szCs w:val="18"/>
+        </w:rPr>
+        <w:t>in edge insertion</w:t>
+      </w:r>
+      <w:r>
+        <w:rPr>
+          <w:rFonts w:hint="eastAsia"/>
+          <w:szCs w:val="18"/>
+        </w:rPr>
+        <w:t xml:space="preserve">, especially </w:t>
+      </w:r>
+      <w:r>
+        <w:rPr>
+          <w:rFonts w:hint="eastAsia"/>
+          <w:szCs w:val="18"/>
+        </w:rPr>
+        <w:t xml:space="preserve">in </w:t>
+      </w:r>
+      <w:r>
+        <w:rPr>
+          <w:rFonts w:hint="eastAsia"/>
+          <w:szCs w:val="18"/>
+        </w:rPr>
+        <w:t>batch loading of edge data</w:t>
+      </w:r>
+      <w:r>
+        <w:rPr>
+          <w:rFonts w:hint="eastAsia"/>
+          <w:szCs w:val="18"/>
+        </w:rPr>
+        <w:t xml:space="preserve">. </w:t>
+      </w:r>
+      <w:r>
+        <w:rPr>
+          <w:rFonts w:hint="eastAsia"/>
+          <w:szCs w:val="18"/>
+        </w:rPr>
+        <w:t>Finally, e</w:t>
+      </w:r>
+      <w:r>
+        <w:rPr>
+          <w:color w:val="000000" w:themeColor="text1"/>
+          <w:szCs w:val="18"/>
+        </w:rPr>
+        <w:t xml:space="preserve">xtensive experiments </w:t>
+      </w:r>
+      <w:r>
+        <w:rPr>
+          <w:szCs w:val="18"/>
+        </w:rPr>
+        <w:t>have been conducted to show the outstanding performance of HybriG.</w:t>
       </w:r>
       <w:bookmarkStart w:id="0" w:name="_GoBack"/>
-      <w:r>
-        <w:rPr>
-          <w:rFonts w:hint="eastAsia"/>
-          <w:color w:val="FF0000"/>
-          <w:szCs w:val="18"/>
-        </w:rPr>
-        <w:t>multi-edges</w:t>
-      </w:r>
-      <w:r>
-        <w:rPr>
-          <w:rFonts w:hint="eastAsia"/>
-          <w:color w:val="FF0000"/>
-          <w:szCs w:val="18"/>
-        </w:rPr>
-        <w:t xml:space="preserve">, </w:t>
-      </w:r>
-      <w:r>
-        <w:rPr>
-          <w:rFonts w:hint="eastAsia"/>
-          <w:color w:val="FF0000"/>
-          <w:szCs w:val="18"/>
-        </w:rPr>
-        <w:t xml:space="preserve">multi-edges </w:t>
-      </w:r>
       <w:bookmarkEnd w:id="0"/>
-      <w:r>
-        <w:rPr>
-          <w:rFonts w:hint="eastAsia"/>
-          <w:szCs w:val="18"/>
-        </w:rPr>
-        <w:t xml:space="preserve">are </w:t>
-      </w:r>
-      <w:r>
-        <w:rPr>
-          <w:rFonts w:hint="eastAsia"/>
-          <w:szCs w:val="18"/>
-        </w:rPr>
-        <w:t xml:space="preserve">used to </w:t>
-      </w:r>
-      <w:r>
-        <w:rPr>
-          <w:rFonts w:hint="eastAsia"/>
-          <w:szCs w:val="18"/>
-        </w:rPr>
-        <w:t xml:space="preserve">represent </w:t>
-      </w:r>
-      <w:r>
-        <w:rPr>
-          <w:rFonts w:hint="eastAsia"/>
-          <w:szCs w:val="18"/>
-        </w:rPr>
-        <w:t>event-like data</w:t>
-      </w:r>
-      <w:r>
-        <w:rPr>
-          <w:rFonts w:hint="eastAsia"/>
-          <w:szCs w:val="18"/>
-        </w:rPr>
-        <w:t>, e.g. phone call record</w:t>
-      </w:r>
-      <w:r>
-        <w:rPr>
-          <w:rFonts w:hint="eastAsia"/>
-          <w:szCs w:val="18"/>
-        </w:rPr>
-        <w:t>s</w:t>
-      </w:r>
-      <w:r>
-        <w:rPr>
-          <w:rFonts w:hint="eastAsia"/>
-          <w:szCs w:val="18"/>
-        </w:rPr>
-        <w:t xml:space="preserve"> between two people</w:t>
-      </w:r>
-      <w:r>
-        <w:rPr>
-          <w:rFonts w:hint="eastAsia"/>
-          <w:szCs w:val="18"/>
-        </w:rPr>
-        <w:t>, which won</w:t>
-      </w:r>
-      <w:r>
-        <w:rPr>
-          <w:szCs w:val="18"/>
-        </w:rPr>
-        <w:t>’</w:t>
-      </w:r>
-      <w:r>
-        <w:rPr>
-          <w:rFonts w:hint="eastAsia"/>
-          <w:szCs w:val="18"/>
-        </w:rPr>
-        <w:t xml:space="preserve">t be modified after insertion. </w:t>
-      </w:r>
-      <w:r>
-        <w:rPr>
-          <w:rFonts w:hint="eastAsia"/>
-          <w:szCs w:val="18"/>
-        </w:rPr>
-        <w:t xml:space="preserve">Thus we can relax the consistency constrain of edge data to just guarantee consistency for insertion. </w:t>
-      </w:r>
-      <w:r>
-        <w:rPr>
-          <w:rFonts w:hint="eastAsia"/>
-          <w:szCs w:val="18"/>
-        </w:rPr>
-        <w:t>We leverage the transaction in Titan to</w:t>
-      </w:r>
-      <w:r>
-        <w:rPr>
-          <w:rFonts w:hint="eastAsia"/>
-          <w:szCs w:val="18"/>
-        </w:rPr>
-        <w:t xml:space="preserve"> achieve consistency </w:t>
-      </w:r>
-      <w:r>
-        <w:rPr>
-          <w:rFonts w:hint="eastAsia"/>
-          <w:szCs w:val="18"/>
-        </w:rPr>
-        <w:t xml:space="preserve">with HBase </w:t>
-      </w:r>
-      <w:r>
-        <w:rPr>
-          <w:rFonts w:hint="eastAsia"/>
-          <w:szCs w:val="18"/>
-        </w:rPr>
-        <w:t>in edge insertion</w:t>
-      </w:r>
-      <w:r>
-        <w:rPr>
-          <w:rFonts w:hint="eastAsia"/>
-          <w:szCs w:val="18"/>
-        </w:rPr>
-        <w:t xml:space="preserve">, especially </w:t>
-      </w:r>
-      <w:r>
-        <w:rPr>
-          <w:rFonts w:hint="eastAsia"/>
-          <w:szCs w:val="18"/>
-        </w:rPr>
-        <w:t xml:space="preserve">in </w:t>
-      </w:r>
-      <w:r>
-        <w:rPr>
-          <w:rFonts w:hint="eastAsia"/>
-          <w:szCs w:val="18"/>
-        </w:rPr>
-        <w:t>batch loading of edge data</w:t>
-      </w:r>
-      <w:r>
-        <w:rPr>
-          <w:rFonts w:hint="eastAsia"/>
-          <w:szCs w:val="18"/>
-        </w:rPr>
-        <w:t xml:space="preserve">. </w:t>
-      </w:r>
-      <w:r>
-        <w:rPr>
-          <w:rFonts w:hint="eastAsia"/>
-          <w:szCs w:val="18"/>
-        </w:rPr>
-        <w:t>Finally, e</w:t>
-      </w:r>
-      <w:r>
-        <w:rPr>
-          <w:color w:val="000000" w:themeColor="text1"/>
-          <w:szCs w:val="18"/>
-        </w:rPr>
-        <w:t xml:space="preserve">xtensive experiments </w:t>
-      </w:r>
-      <w:r>
-        <w:rPr>
-          <w:szCs w:val="18"/>
-        </w:rPr>
-        <w:t>have been conducted to show the outstanding performance of HybriG.</w:t>
-      </w:r>
     </w:p>
     <w:p>
       <w:pPr>
@@ -1269,7 +1250,7 @@
 </file>
 
 <file path=word/endnotes.xml><?xml version="1.0" encoding="utf-8"?>
-<w:endnotes xmlns:wpc="http://schemas.microsoft.com/office/word/2010/wordprocessingCanvas" xmlns:mo="http://schemas.microsoft.com/office/mac/office/2008/main" xmlns:mc="http://schemas.openxmlformats.org/markup-compatibility/2006" xmlns:mv="urn:schemas-microsoft-com:mac:vml" xmlns:o="urn:schemas-microsoft-com:office:office" xmlns:r="http://schemas.openxmlformats.org/officeDocument/2006/relationships" xmlns:m="http://schemas.openxmlformats.org/officeDocument/2006/math" xmlns:v="urn:schemas-microsoft-com:vml" xmlns:wp14="http://schemas.microsoft.com/office/word/2010/wordprocessingDrawing" xmlns:wp="http://schemas.openxmlformats.org/drawingml/2006/wordprocessingDrawing" xmlns:w10="urn:schemas-microsoft-com:office:word" xmlns:w="http://schemas.openxmlformats.org/wordprocessingml/2006/main" xmlns:w14="http://schemas.microsoft.com/office/word/2010/wordml" xmlns:w15="http://schemas.microsoft.com/office/word/2012/wordml" xmlns:wpg="http://schemas.microsoft.com/office/word/2010/wordprocessingGroup" xmlns:wpi="http://schemas.microsoft.com/office/word/2010/wordprocessingInk" xmlns:wne="http://schemas.microsoft.com/office/word/2006/wordml" xmlns:wps="http://schemas.microsoft.com/office/word/2010/wordprocessingShape" mc:Ignorable="w14 w15 wp14">
+<w:endnotes xmlns:wpc="http://schemas.microsoft.com/office/word/2010/wordprocessingCanvas" xmlns:cx="http://schemas.microsoft.com/office/drawing/2014/chartex" xmlns:mc="http://schemas.openxmlformats.org/markup-compatibility/2006" xmlns:o="urn:schemas-microsoft-com:office:office" xmlns:r="http://schemas.openxmlformats.org/officeDocument/2006/relationships" xmlns:m="http://schemas.openxmlformats.org/officeDocument/2006/math" xmlns:v="urn:schemas-microsoft-com:vml" xmlns:wp14="http://schemas.microsoft.com/office/word/2010/wordprocessingDrawing" xmlns:wp="http://schemas.openxmlformats.org/drawingml/2006/wordprocessingDrawing" xmlns:w10="urn:schemas-microsoft-com:office:word" xmlns:w="http://schemas.openxmlformats.org/wordprocessingml/2006/main" xmlns:w14="http://schemas.microsoft.com/office/word/2010/wordml" xmlns:w15="http://schemas.microsoft.com/office/word/2012/wordml" xmlns:w16se="http://schemas.microsoft.com/office/word/2015/wordml/symex" xmlns:wpg="http://schemas.microsoft.com/office/word/2010/wordprocessingGroup" xmlns:wpi="http://schemas.microsoft.com/office/word/2010/wordprocessingInk" xmlns:wne="http://schemas.microsoft.com/office/word/2006/wordml" xmlns:wps="http://schemas.microsoft.com/office/word/2010/wordprocessingShape" mc:Ignorable="w14 w15 w16se wp14">
   <w:endnote w:type="separator" w:id="-1">
     <w:p>
       <w:r>
@@ -1288,7 +1269,7 @@
 </file>
 
 <file path=word/footnotes.xml><?xml version="1.0" encoding="utf-8"?>
-<w:footnotes xmlns:wpc="http://schemas.microsoft.com/office/word/2010/wordprocessingCanvas" xmlns:mo="http://schemas.microsoft.com/office/mac/office/2008/main" xmlns:mc="http://schemas.openxmlformats.org/markup-compatibility/2006" xmlns:mv="urn:schemas-microsoft-com:mac:vml" xmlns:o="urn:schemas-microsoft-com:office:office" xmlns:r="http://schemas.openxmlformats.org/officeDocument/2006/relationships" xmlns:m="http://schemas.openxmlformats.org/officeDocument/2006/math" xmlns:v="urn:schemas-microsoft-com:vml" xmlns:wp14="http://schemas.microsoft.com/office/word/2010/wordprocessingDrawing" xmlns:wp="http://schemas.openxmlformats.org/drawingml/2006/wordprocessingDrawing" xmlns:w10="urn:schemas-microsoft-com:office:word" xmlns:w="http://schemas.openxmlformats.org/wordprocessingml/2006/main" xmlns:w14="http://schemas.microsoft.com/office/word/2010/wordml" xmlns:w15="http://schemas.microsoft.com/office/word/2012/wordml" xmlns:wpg="http://schemas.microsoft.com/office/word/2010/wordprocessingGroup" xmlns:wpi="http://schemas.microsoft.com/office/word/2010/wordprocessingInk" xmlns:wne="http://schemas.microsoft.com/office/word/2006/wordml" xmlns:wps="http://schemas.microsoft.com/office/word/2010/wordprocessingShape" mc:Ignorable="w14 w15 wp14">
+<w:footnotes xmlns:wpc="http://schemas.microsoft.com/office/word/2010/wordprocessingCanvas" xmlns:cx="http://schemas.microsoft.com/office/drawing/2014/chartex" xmlns:mc="http://schemas.openxmlformats.org/markup-compatibility/2006" xmlns:o="urn:schemas-microsoft-com:office:office" xmlns:r="http://schemas.openxmlformats.org/officeDocument/2006/relationships" xmlns:m="http://schemas.openxmlformats.org/officeDocument/2006/math" xmlns:v="urn:schemas-microsoft-com:vml" xmlns:wp14="http://schemas.microsoft.com/office/word/2010/wordprocessingDrawing" xmlns:wp="http://schemas.openxmlformats.org/drawingml/2006/wordprocessingDrawing" xmlns:w10="urn:schemas-microsoft-com:office:word" xmlns:w="http://schemas.openxmlformats.org/wordprocessingml/2006/main" xmlns:w14="http://schemas.microsoft.com/office/word/2010/wordml" xmlns:w15="http://schemas.microsoft.com/office/word/2012/wordml" xmlns:w16se="http://schemas.microsoft.com/office/word/2015/wordml/symex" xmlns:wpg="http://schemas.microsoft.com/office/word/2010/wordprocessingGroup" xmlns:wpi="http://schemas.microsoft.com/office/word/2010/wordprocessingInk" xmlns:wne="http://schemas.microsoft.com/office/word/2006/wordml" xmlns:wps="http://schemas.microsoft.com/office/word/2010/wordprocessingShape" mc:Ignorable="w14 w15 w16se wp14">
   <w:footnote w:type="separator" w:id="-1">
     <w:p>
       <w:r>
@@ -1307,7 +1288,7 @@
 </file>
 
 <file path=word/styles.xml><?xml version="1.0" encoding="utf-8"?>
-<w:styles xmlns:mc="http://schemas.openxmlformats.org/markup-compatibility/2006" xmlns:r="http://schemas.openxmlformats.org/officeDocument/2006/relationships" xmlns:w="http://schemas.openxmlformats.org/wordprocessingml/2006/main" xmlns:w14="http://schemas.microsoft.com/office/word/2010/wordml" xmlns:w15="http://schemas.microsoft.com/office/word/2012/wordml" mc:Ignorable="w14 w15">
+<w:styles xmlns:mc="http://schemas.openxmlformats.org/markup-compatibility/2006" xmlns:r="http://schemas.openxmlformats.org/officeDocument/2006/relationships" xmlns:w="http://schemas.openxmlformats.org/wordprocessingml/2006/main" xmlns:w14="http://schemas.microsoft.com/office/word/2010/wordml" xmlns:w15="http://schemas.microsoft.com/office/word/2012/wordml" xmlns:w16se="http://schemas.microsoft.com/office/word/2015/wordml/symex" mc:Ignorable="w14 w15 w16se">
   <w:docDefaults>
     <w:rPrDefault>
       <w:rPr>
@@ -1320,7 +1301,7 @@
     </w:rPrDefault>
     <w:pPrDefault/>
   </w:docDefaults>
-  <w:latentStyles w:defLockedState="0" w:defUIPriority="99" w:defSemiHidden="0" w:defUnhideWhenUsed="0" w:defQFormat="0" w:count="382">
+  <w:latentStyles w:defLockedState="0" w:defUIPriority="99" w:defSemiHidden="0" w:defUnhideWhenUsed="0" w:defQFormat="0" w:count="371">
     <w:lsdException w:name="Normal" w:uiPriority="0" w:qFormat="1"/>
     <w:lsdException w:name="heading 1" w:uiPriority="9" w:qFormat="1"/>
     <w:lsdException w:name="heading 2" w:semiHidden="1" w:uiPriority="9" w:unhideWhenUsed="1" w:qFormat="1"/>
@@ -1692,10 +1673,8 @@
     <w:lsdException w:name="List Table 5 Dark Accent 6" w:uiPriority="50"/>
     <w:lsdException w:name="List Table 6 Colorful Accent 6" w:uiPriority="51"/>
     <w:lsdException w:name="List Table 7 Colorful Accent 6" w:uiPriority="52"/>
-    <w:lsdException w:name="Mention" w:semiHidden="1" w:unhideWhenUsed="1"/>
-    <w:lsdException w:name="Smart Hyperlink" w:semiHidden="1" w:unhideWhenUsed="1"/>
   </w:latentStyles>
-  <w:style w:type="paragraph" w:default="1" w:styleId="Normal">
+  <w:style w:type="paragraph" w:default="1" w:styleId="a">
     <w:name w:val="Normal"/>
     <w:qFormat/>
     <w:pPr>
@@ -1703,13 +1682,13 @@
       <w:jc w:val="both"/>
     </w:pPr>
   </w:style>
-  <w:style w:type="character" w:default="1" w:styleId="DefaultParagraphFont">
+  <w:style w:type="character" w:default="1" w:styleId="a0">
     <w:name w:val="Default Paragraph Font"/>
     <w:uiPriority w:val="1"/>
     <w:semiHidden/>
     <w:unhideWhenUsed/>
   </w:style>
-  <w:style w:type="table" w:default="1" w:styleId="TableNormal">
+  <w:style w:type="table" w:default="1" w:styleId="a1">
     <w:name w:val="Normal Table"/>
     <w:uiPriority w:val="99"/>
     <w:semiHidden/>
@@ -1724,16 +1703,16 @@
       </w:tblCellMar>
     </w:tblPr>
   </w:style>
-  <w:style w:type="numbering" w:default="1" w:styleId="NoList">
+  <w:style w:type="numbering" w:default="1" w:styleId="a2">
     <w:name w:val="No List"/>
     <w:uiPriority w:val="99"/>
     <w:semiHidden/>
     <w:unhideWhenUsed/>
   </w:style>
-  <w:style w:type="paragraph" w:styleId="Header">
+  <w:style w:type="paragraph" w:styleId="a3">
     <w:name w:val="header"/>
-    <w:basedOn w:val="Normal"/>
-    <w:link w:val="HeaderChar"/>
+    <w:basedOn w:val="a"/>
+    <w:link w:val="a4"/>
     <w:uiPriority w:val="99"/>
     <w:unhideWhenUsed/>
     <w:rsid w:val="003122E6"/>
@@ -1753,10 +1732,10 @@
       <w:szCs w:val="18"/>
     </w:rPr>
   </w:style>
-  <w:style w:type="character" w:customStyle="1" w:styleId="HeaderChar">
-    <w:name w:val="Header Char"/>
-    <w:basedOn w:val="DefaultParagraphFont"/>
-    <w:link w:val="Header"/>
+  <w:style w:type="character" w:customStyle="1" w:styleId="a4">
+    <w:name w:val="页眉 字符"/>
+    <w:basedOn w:val="a0"/>
+    <w:link w:val="a3"/>
     <w:uiPriority w:val="99"/>
     <w:rsid w:val="003122E6"/>
     <w:rPr>
@@ -1764,10 +1743,10 @@
       <w:szCs w:val="18"/>
     </w:rPr>
   </w:style>
-  <w:style w:type="paragraph" w:styleId="Footer">
+  <w:style w:type="paragraph" w:styleId="a5">
     <w:name w:val="footer"/>
-    <w:basedOn w:val="Normal"/>
-    <w:link w:val="FooterChar"/>
+    <w:basedOn w:val="a"/>
+    <w:link w:val="a6"/>
     <w:uiPriority w:val="99"/>
     <w:unhideWhenUsed/>
     <w:rsid w:val="003122E6"/>
@@ -1784,10 +1763,10 @@
       <w:szCs w:val="18"/>
     </w:rPr>
   </w:style>
-  <w:style w:type="character" w:customStyle="1" w:styleId="FooterChar">
-    <w:name w:val="Footer Char"/>
-    <w:basedOn w:val="DefaultParagraphFont"/>
-    <w:link w:val="Footer"/>
+  <w:style w:type="character" w:customStyle="1" w:styleId="a6">
+    <w:name w:val="页脚 字符"/>
+    <w:basedOn w:val="a0"/>
+    <w:link w:val="a5"/>
     <w:uiPriority w:val="99"/>
     <w:rsid w:val="003122E6"/>
     <w:rPr>
@@ -1797,7 +1776,7 @@
   </w:style>
   <w:style w:type="paragraph" w:customStyle="1" w:styleId="Abstract">
     <w:name w:val="Abstract"/>
-    <w:next w:val="Normal"/>
+    <w:next w:val="a"/>
     <w:link w:val="AbstractChar"/>
     <w:rsid w:val="003122E6"/>
     <w:pPr>

</xml_diff>